<commit_message>
Updated report with rubocop in stakeholder template.
</commit_message>
<xml_diff>
--- a/Report.docx
+++ b/Report.docx
@@ -836,116 +836,399 @@
         </w:rPr>
         <w:t>immediately.</w:t>
       </w:r>
+    </w:p>
+    <w:p>
+      <w:pPr>
+        <w:spacing w:line="360" w:lineRule="auto"/>
+        <w:ind w:left="720"/>
+        <w:contextualSpacing/>
+        <w:rPr>
+          <w:rFonts w:eastAsia="Times New Roman"/>
+        </w:rPr>
+      </w:pPr>
+      <w:r>
+        <w:rPr>
+          <w:rFonts w:eastAsia="Times New Roman"/>
+          <w:color w:val="00B050"/>
+        </w:rPr>
+        <w:t>Program style/</w:t>
+      </w:r>
+      <w:proofErr w:type="spellStart"/>
+      <w:r>
+        <w:rPr>
+          <w:rFonts w:eastAsia="Times New Roman"/>
+          <w:color w:val="00B050"/>
+        </w:rPr>
+        <w:t>Rubocop</w:t>
+      </w:r>
+      <w:proofErr w:type="spellEnd"/>
+      <w:r>
+        <w:rPr>
+          <w:rFonts w:eastAsia="Times New Roman"/>
+          <w:color w:val="00B050"/>
+        </w:rPr>
+        <w:t xml:space="preserve">: </w:t>
+      </w:r>
+      <w:r>
+        <w:rPr>
+          <w:rFonts w:eastAsia="Times New Roman"/>
+        </w:rPr>
+        <w:t xml:space="preserve">4 minor repeated </w:t>
+      </w:r>
+      <w:r>
+        <w:rPr>
+          <w:rFonts w:eastAsia="Times New Roman"/>
+        </w:rPr>
+        <w:t xml:space="preserve">errors that do not impact </w:t>
+      </w:r>
+      <w:r>
+        <w:rPr>
+          <w:rFonts w:eastAsia="Times New Roman"/>
+        </w:rPr>
+        <w:t>program functionality</w:t>
+      </w:r>
+      <w:r>
+        <w:rPr>
+          <w:rFonts w:eastAsia="Times New Roman"/>
+        </w:rPr>
+        <w:t xml:space="preserve">. </w:t>
+      </w:r>
+      <w:r>
+        <w:rPr>
+          <w:rFonts w:eastAsia="Times New Roman"/>
+        </w:rPr>
+        <w:t xml:space="preserve">Complexity and length of class/method </w:t>
+      </w:r>
+      <w:r>
+        <w:rPr>
+          <w:rFonts w:eastAsia="Times New Roman"/>
+        </w:rPr>
+        <w:t>considered low priorities.</w:t>
+      </w:r>
+    </w:p>
+    <w:p>
+      <w:pPr>
+        <w:spacing w:line="360" w:lineRule="auto"/>
+        <w:contextualSpacing/>
+        <w:rPr>
+          <w:rFonts w:eastAsia="Times New Roman"/>
+        </w:rPr>
+      </w:pPr>
+      <w:r>
+        <w:rPr>
+          <w:rFonts w:eastAsia="Times New Roman"/>
+        </w:rPr>
+        <w:tab/>
+      </w:r>
+    </w:p>
+    <w:p>
+      <w:pPr>
+        <w:spacing w:line="360" w:lineRule="auto"/>
+        <w:contextualSpacing/>
+        <w:rPr>
+          <w:rFonts w:eastAsia="Times New Roman"/>
+          <w:b/>
+          <w:sz w:val="32"/>
+          <w:szCs w:val="32"/>
+        </w:rPr>
+      </w:pPr>
+      <w:r>
+        <w:rPr>
+          <w:rFonts w:eastAsia="Times New Roman"/>
+          <w:b/>
+          <w:sz w:val="32"/>
+          <w:szCs w:val="32"/>
+        </w:rPr>
+        <w:t>Areas of Concern</w:t>
+      </w:r>
+    </w:p>
+    <w:p>
+      <w:pPr>
+        <w:spacing w:line="360" w:lineRule="auto"/>
+        <w:contextualSpacing/>
+        <w:rPr>
+          <w:rFonts w:eastAsia="Times New Roman"/>
+        </w:rPr>
+      </w:pPr>
+      <w:r>
+        <w:rPr>
+          <w:rFonts w:eastAsia="Times New Roman"/>
+          <w:b/>
+          <w:sz w:val="32"/>
+          <w:szCs w:val="32"/>
+        </w:rPr>
+        <w:tab/>
+      </w:r>
+      <w:r>
+        <w:rPr>
+          <w:rFonts w:eastAsia="Times New Roman"/>
+        </w:rPr>
+        <w:t xml:space="preserve">After </w:t>
+      </w:r>
+      <w:r>
+        <w:rPr>
+          <w:rFonts w:eastAsia="Times New Roman"/>
+        </w:rPr>
+        <w:t>writing many unit tests</w:t>
+      </w:r>
+      <w:r>
+        <w:rPr>
+          <w:rFonts w:eastAsia="Times New Roman"/>
+        </w:rPr>
+        <w:t xml:space="preserve"> and testing manually, we were unable to find any defects in our program</w:t>
+      </w:r>
+      <w:r>
+        <w:rPr>
+          <w:rFonts w:eastAsia="Times New Roman"/>
+        </w:rPr>
+        <w:t>.</w:t>
+      </w:r>
+    </w:p>
+    <w:p>
+      <w:pPr>
+        <w:spacing w:line="360" w:lineRule="auto"/>
+        <w:contextualSpacing/>
+        <w:rPr>
+          <w:rFonts w:eastAsia="Times New Roman"/>
+          <w:b/>
+          <w:sz w:val="32"/>
+          <w:szCs w:val="32"/>
+        </w:rPr>
+      </w:pPr>
       <w:bookmarkStart w:id="0" w:name="_GoBack"/>
       <w:bookmarkEnd w:id="0"/>
-      <w:r>
-        <w:rPr>
-          <w:rFonts w:eastAsia="Times New Roman"/>
-          <w:color w:val="00B050"/>
-        </w:rPr>
+    </w:p>
+    <w:p>
+      <w:pPr>
+        <w:spacing w:line="360" w:lineRule="auto"/>
+        <w:contextualSpacing/>
+        <w:rPr>
+          <w:rFonts w:eastAsia="Times New Roman"/>
+          <w:b/>
+          <w:sz w:val="32"/>
+          <w:szCs w:val="32"/>
+        </w:rPr>
+      </w:pPr>
+      <w:r>
+        <w:rPr>
+          <w:rFonts w:eastAsia="Times New Roman"/>
+          <w:b/>
+          <w:sz w:val="32"/>
+          <w:szCs w:val="32"/>
+        </w:rPr>
+        <w:t xml:space="preserve">Testing Strategies </w:t>
+      </w:r>
+      <w:r>
+        <w:rPr>
+          <w:rFonts w:eastAsia="Times New Roman"/>
+          <w:b/>
+          <w:sz w:val="32"/>
+          <w:szCs w:val="32"/>
+        </w:rPr>
+        <w:t>Used</w:t>
+      </w:r>
+    </w:p>
+    <w:p>
+      <w:pPr>
+        <w:ind w:firstLine="720"/>
+      </w:pPr>
+      <w:r>
+        <w:t>To begin</w:t>
+      </w:r>
+      <w:r>
+        <w:t>, we</w:t>
+      </w:r>
+      <w:r>
+        <w:t xml:space="preserve"> used the smoke testing strategy </w:t>
+      </w:r>
+      <w:r>
+        <w:t xml:space="preserve">to </w:t>
+      </w:r>
+      <w:r>
+        <w:t xml:space="preserve">confirm that the core functionality of our REPL and file modes was </w:t>
+      </w:r>
+      <w:r>
+        <w:t>proper and could be tested further</w:t>
+      </w:r>
+      <w:r>
+        <w:t xml:space="preserve">. </w:t>
+      </w:r>
+      <w:r>
+        <w:t xml:space="preserve">After finding some major bugs </w:t>
+      </w:r>
+      <w:r>
+        <w:t xml:space="preserve">in </w:t>
+      </w:r>
+      <w:r>
+        <w:t xml:space="preserve">our code, </w:t>
+      </w:r>
+      <w:r>
+        <w:t xml:space="preserve">we began whiteboarding a list of known issues </w:t>
+      </w:r>
+      <w:r>
+        <w:t>alongside one/</w:t>
+      </w:r>
+      <w:proofErr w:type="gramStart"/>
+      <w:r>
+        <w:t>two word</w:t>
+      </w:r>
+      <w:proofErr w:type="gramEnd"/>
+      <w:r>
+        <w:t xml:space="preserve"> answers on how to fix them.</w:t>
+      </w:r>
+      <w:r>
         <w:t xml:space="preserve"> </w:t>
       </w:r>
-    </w:p>
-    <w:p>
-      <w:pPr>
-        <w:spacing w:line="360" w:lineRule="auto"/>
-        <w:contextualSpacing/>
-        <w:rPr>
-          <w:rFonts w:eastAsia="Times New Roman"/>
-        </w:rPr>
-      </w:pPr>
-      <w:r>
-        <w:rPr>
-          <w:rFonts w:eastAsia="Times New Roman"/>
-        </w:rPr>
-        <w:tab/>
-      </w:r>
-    </w:p>
-    <w:p>
-      <w:pPr>
-        <w:spacing w:line="360" w:lineRule="auto"/>
-        <w:contextualSpacing/>
-        <w:rPr>
-          <w:rFonts w:eastAsia="Times New Roman"/>
-          <w:b/>
-          <w:sz w:val="32"/>
-          <w:szCs w:val="32"/>
-        </w:rPr>
-      </w:pPr>
-      <w:r>
-        <w:rPr>
-          <w:rFonts w:eastAsia="Times New Roman"/>
-          <w:b/>
-          <w:sz w:val="32"/>
-          <w:szCs w:val="32"/>
-        </w:rPr>
-        <w:t>Areas of Concern</w:t>
-      </w:r>
-    </w:p>
-    <w:p>
-      <w:pPr>
-        <w:spacing w:line="360" w:lineRule="auto"/>
-        <w:contextualSpacing/>
-        <w:rPr>
-          <w:rFonts w:eastAsia="Times New Roman"/>
-        </w:rPr>
-      </w:pPr>
-      <w:r>
-        <w:rPr>
-          <w:rFonts w:eastAsia="Times New Roman"/>
-          <w:b/>
-          <w:sz w:val="32"/>
-          <w:szCs w:val="32"/>
-        </w:rPr>
-        <w:tab/>
-      </w:r>
-      <w:r>
-        <w:rPr>
-          <w:rFonts w:eastAsia="Times New Roman"/>
-        </w:rPr>
-        <w:t>None that I can think of right now.</w:t>
-      </w:r>
-    </w:p>
-    <w:p>
-      <w:pPr>
-        <w:spacing w:line="360" w:lineRule="auto"/>
-        <w:contextualSpacing/>
-        <w:rPr>
-          <w:rFonts w:eastAsia="Times New Roman"/>
-          <w:b/>
-          <w:sz w:val="32"/>
-          <w:szCs w:val="32"/>
-        </w:rPr>
-      </w:pPr>
-    </w:p>
-    <w:p>
-      <w:pPr>
-        <w:spacing w:line="360" w:lineRule="auto"/>
-        <w:contextualSpacing/>
-        <w:rPr>
-          <w:rFonts w:eastAsia="Times New Roman"/>
-          <w:b/>
-          <w:sz w:val="32"/>
-          <w:szCs w:val="32"/>
-        </w:rPr>
-      </w:pPr>
-      <w:r>
-        <w:rPr>
-          <w:rFonts w:eastAsia="Times New Roman"/>
-          <w:b/>
-          <w:sz w:val="32"/>
-          <w:szCs w:val="32"/>
-        </w:rPr>
-        <w:t xml:space="preserve">Testing Strategies </w:t>
-      </w:r>
-      <w:r>
-        <w:rPr>
-          <w:rFonts w:eastAsia="Times New Roman"/>
-          <w:b/>
-          <w:sz w:val="32"/>
-          <w:szCs w:val="32"/>
-        </w:rPr>
-        <w:t>Used</w:t>
+      <w:r>
+        <w:t>Resolving the issue</w:t>
+      </w:r>
+      <w:r>
+        <w:t xml:space="preserve">s </w:t>
+      </w:r>
+      <w:r>
+        <w:t xml:space="preserve">led to us performing </w:t>
+      </w:r>
+      <w:r>
+        <w:t>exploratory testing for a few hours, where we learned more about</w:t>
+      </w:r>
+      <w:r>
+        <w:t xml:space="preserve"> our </w:t>
+      </w:r>
+      <w:r>
+        <w:t xml:space="preserve">program’s </w:t>
+      </w:r>
+      <w:r>
+        <w:t xml:space="preserve">numerous </w:t>
+      </w:r>
+      <w:r>
+        <w:t xml:space="preserve">edge cases </w:t>
+      </w:r>
+      <w:r>
+        <w:t xml:space="preserve">and how simple </w:t>
+      </w:r>
+      <w:r>
+        <w:t xml:space="preserve">statements that we hadn’t thought of before </w:t>
+      </w:r>
+      <w:r>
+        <w:t xml:space="preserve">resulted in critical </w:t>
+      </w:r>
+      <w:r>
+        <w:t>bugs.</w:t>
+      </w:r>
+      <w:r>
+        <w:t xml:space="preserve"> </w:t>
+      </w:r>
+      <w:r>
+        <w:t xml:space="preserve">For example, </w:t>
+      </w:r>
+      <w:r>
+        <w:t xml:space="preserve">we discovered that </w:t>
+      </w:r>
+      <w:r>
+        <w:t xml:space="preserve">our system did not read </w:t>
+      </w:r>
+      <w:r>
+        <w:t xml:space="preserve">command line arguments as paths to files, instead as strings. </w:t>
+      </w:r>
+      <w:r>
+        <w:t>Researching on Stack Overflow allowed us to use the Ruby File class to deal with file argum</w:t>
+      </w:r>
+      <w:r>
+        <w:t>ents.</w:t>
+      </w:r>
+      <w:r>
+        <w:t xml:space="preserve"> </w:t>
+      </w:r>
+      <w:r>
+        <w:t xml:space="preserve">Another </w:t>
+      </w:r>
+      <w:r>
+        <w:t xml:space="preserve">issue we </w:t>
+      </w:r>
+      <w:r>
+        <w:t xml:space="preserve">kept stumbling upon is a </w:t>
+      </w:r>
+      <w:r>
+        <w:t xml:space="preserve">random new line character being printed out </w:t>
+      </w:r>
+      <w:r>
+        <w:t xml:space="preserve">after outputting results of RPN </w:t>
+      </w:r>
+      <w:r>
+        <w:t xml:space="preserve">commands. </w:t>
+      </w:r>
+      <w:r>
+        <w:t xml:space="preserve">We found out that this was an issue </w:t>
+      </w:r>
+      <w:r>
+        <w:t xml:space="preserve">caused by </w:t>
+      </w:r>
+      <w:r>
+        <w:t xml:space="preserve">the </w:t>
+      </w:r>
+      <w:r>
+        <w:t>terminal</w:t>
+      </w:r>
+      <w:r>
+        <w:t xml:space="preserve"> emulator</w:t>
+      </w:r>
+      <w:r>
+        <w:t xml:space="preserve"> </w:t>
+      </w:r>
+      <w:r>
+        <w:t xml:space="preserve">a member of the group was using. </w:t>
+      </w:r>
+      <w:r>
+        <w:t xml:space="preserve">The Linux subsystem on </w:t>
+      </w:r>
+      <w:r>
+        <w:t xml:space="preserve">Windows functions differently than the </w:t>
+      </w:r>
+      <w:r>
+        <w:lastRenderedPageBreak/>
+        <w:t>built-in command prompt, so we had to</w:t>
+      </w:r>
+      <w:r>
+        <w:t xml:space="preserve"> accept that </w:t>
+      </w:r>
+      <w:r>
+        <w:t>the program output would always look slightly different on one machine.</w:t>
+      </w:r>
+      <w:r>
+        <w:t xml:space="preserve"> </w:t>
+      </w:r>
+      <w:r>
+        <w:t xml:space="preserve">Since the requirements stated </w:t>
+      </w:r>
+      <w:r>
+        <w:t xml:space="preserve">to think of all possible test cases, </w:t>
+      </w:r>
+      <w:r>
+        <w:t>we</w:t>
+      </w:r>
+      <w:r>
+        <w:t xml:space="preserve"> also used a path-based testing approach to conclude</w:t>
+      </w:r>
+      <w:r>
+        <w:t xml:space="preserve"> the development of the program. </w:t>
+      </w:r>
+      <w:r>
+        <w:t xml:space="preserve">For every requirement, we thought of all possible input values and </w:t>
+      </w:r>
+      <w:r>
+        <w:t xml:space="preserve">the expected error or </w:t>
+      </w:r>
+      <w:r>
+        <w:t xml:space="preserve">mathematical value the execution was supposed to return. </w:t>
+      </w:r>
+      <w:r>
+        <w:t xml:space="preserve">This segment of testing was arduous as </w:t>
+      </w:r>
+      <w:r>
+        <w:t xml:space="preserve">there were many methods and therefore many possibilities of </w:t>
+      </w:r>
+      <w:r>
+        <w:t>inputs.</w:t>
       </w:r>
     </w:p>
     <w:p>
@@ -953,287 +1236,134 @@
         <w:ind w:firstLine="720"/>
       </w:pPr>
       <w:r>
-        <w:t>To begin</w:t>
-      </w:r>
-      <w:r>
-        <w:t>, we</w:t>
-      </w:r>
-      <w:r>
-        <w:t xml:space="preserve"> used the smoke testing strategy </w:t>
-      </w:r>
-      <w:r>
-        <w:t xml:space="preserve">to </w:t>
-      </w:r>
-      <w:r>
-        <w:t xml:space="preserve">confirm that the core functionality of our REPL and file modes was </w:t>
-      </w:r>
-      <w:r>
-        <w:t>proper and could be tested further</w:t>
-      </w:r>
-      <w:r>
-        <w:t xml:space="preserve">. </w:t>
-      </w:r>
-      <w:r>
-        <w:t xml:space="preserve">After finding some major bugs </w:t>
-      </w:r>
-      <w:r>
-        <w:t xml:space="preserve">in </w:t>
-      </w:r>
-      <w:r>
-        <w:t xml:space="preserve">our code, </w:t>
-      </w:r>
-      <w:r>
-        <w:t xml:space="preserve">we began whiteboarding a list of known issues </w:t>
-      </w:r>
-      <w:r>
-        <w:t>alongside one/</w:t>
+        <w:t xml:space="preserve">We spent </w:t>
+      </w:r>
+      <w:r>
+        <w:t>about</w:t>
+      </w:r>
+      <w:r>
+        <w:t xml:space="preserve"> </w:t>
+      </w:r>
+      <w:r>
+        <w:t>30</w:t>
+      </w:r>
+      <w:r>
+        <w:t xml:space="preserve"> minutes</w:t>
+      </w:r>
+      <w:r>
+        <w:t xml:space="preserve"> smoke testing</w:t>
+      </w:r>
+      <w:r>
+        <w:t xml:space="preserve"> because it did not take </w:t>
+      </w:r>
+      <w:r>
+        <w:t xml:space="preserve">long to </w:t>
+      </w:r>
+      <w:r>
+        <w:t xml:space="preserve">diagnose the </w:t>
+      </w:r>
+      <w:r>
+        <w:t>bigger</w:t>
+      </w:r>
+      <w:r>
+        <w:t xml:space="preserve"> causes </w:t>
+      </w:r>
+      <w:r>
+        <w:t>of our bugs</w:t>
+      </w:r>
+      <w:r>
+        <w:t xml:space="preserve"> and</w:t>
+      </w:r>
+      <w:r>
+        <w:t xml:space="preserve"> </w:t>
+      </w:r>
+      <w:r>
+        <w:t>implement their</w:t>
+      </w:r>
+      <w:r>
+        <w:t xml:space="preserve"> patches. </w:t>
+      </w:r>
+      <w:r>
+        <w:t xml:space="preserve">Exploratory testing took us between </w:t>
+      </w:r>
+      <w:r>
+        <w:t>1-2 hours</w:t>
+      </w:r>
+      <w:r>
+        <w:t xml:space="preserve"> to</w:t>
+      </w:r>
+      <w:r>
+        <w:t xml:space="preserve"> find more complex bugs and </w:t>
+      </w:r>
+      <w:r>
+        <w:t xml:space="preserve">whiteboard their </w:t>
+      </w:r>
+      <w:r>
+        <w:t xml:space="preserve">fixes. Finally, path-based testing and </w:t>
       </w:r>
       <w:proofErr w:type="gramStart"/>
       <w:r>
-        <w:t>two word</w:t>
+        <w:t>actually writing</w:t>
       </w:r>
       <w:proofErr w:type="gramEnd"/>
       <w:r>
-        <w:t xml:space="preserve"> answers on how to fix them.</w:t>
+        <w:t xml:space="preserve"> the unit tests took between </w:t>
+      </w:r>
+      <w:r>
+        <w:t xml:space="preserve">6-8 hours </w:t>
+      </w:r>
+      <w:r>
+        <w:t xml:space="preserve">because of the sheer number of input possibilities we had to consider. </w:t>
+      </w:r>
+      <w:r>
+        <w:t xml:space="preserve">We started with </w:t>
+      </w:r>
+      <w:r>
+        <w:t>simple tests that we expected to pass and then added more and more complex</w:t>
       </w:r>
       <w:r>
         <w:t xml:space="preserve"> </w:t>
       </w:r>
       <w:r>
-        <w:t>Resolving the issue</w:t>
-      </w:r>
-      <w:r>
-        <w:t xml:space="preserve">s </w:t>
-      </w:r>
-      <w:r>
-        <w:t xml:space="preserve">led to us performing </w:t>
-      </w:r>
-      <w:r>
-        <w:t>exploratory testing for a few hours, where we learned more about</w:t>
-      </w:r>
-      <w:r>
-        <w:t xml:space="preserve"> our </w:t>
-      </w:r>
-      <w:r>
-        <w:t xml:space="preserve">program’s </w:t>
-      </w:r>
-      <w:r>
-        <w:t xml:space="preserve">numerous </w:t>
-      </w:r>
-      <w:r>
-        <w:t xml:space="preserve">edge cases </w:t>
-      </w:r>
-      <w:r>
-        <w:t xml:space="preserve">and how simple </w:t>
-      </w:r>
-      <w:r>
-        <w:t xml:space="preserve">statements that we hadn’t thought of before </w:t>
-      </w:r>
-      <w:r>
-        <w:t xml:space="preserve">resulted in critical </w:t>
-      </w:r>
-      <w:r>
-        <w:t>bugs.</w:t>
-      </w:r>
-      <w:r>
-        <w:t xml:space="preserve"> </w:t>
-      </w:r>
-      <w:r>
-        <w:t xml:space="preserve">For example, </w:t>
-      </w:r>
-      <w:r>
-        <w:t xml:space="preserve">we discovered that </w:t>
-      </w:r>
-      <w:r>
-        <w:t xml:space="preserve">our system did not read </w:t>
-      </w:r>
-      <w:r>
-        <w:t xml:space="preserve">command line arguments as paths to files, instead as strings. </w:t>
-      </w:r>
-      <w:r>
-        <w:t>Researching on Stack Overflow allowed us to use the Ruby File class to deal with file argum</w:t>
-      </w:r>
-      <w:r>
-        <w:t>ents.</w:t>
-      </w:r>
-      <w:r>
-        <w:t xml:space="preserve"> </w:t>
-      </w:r>
-      <w:r>
-        <w:t xml:space="preserve">Another </w:t>
-      </w:r>
-      <w:r>
-        <w:t xml:space="preserve">issue we </w:t>
-      </w:r>
-      <w:r>
-        <w:t xml:space="preserve">kept stumbling upon is a </w:t>
-      </w:r>
-      <w:r>
-        <w:t xml:space="preserve">random new line character being printed out </w:t>
-      </w:r>
-      <w:r>
-        <w:t xml:space="preserve">after outputting results of RPN </w:t>
-      </w:r>
-      <w:r>
-        <w:t xml:space="preserve">commands. </w:t>
-      </w:r>
-      <w:r>
-        <w:t xml:space="preserve">We found out that this was an issue </w:t>
-      </w:r>
-      <w:r>
-        <w:t xml:space="preserve">caused by </w:t>
-      </w:r>
-      <w:r>
-        <w:t xml:space="preserve">the </w:t>
-      </w:r>
-      <w:r>
-        <w:t>terminal</w:t>
-      </w:r>
-      <w:r>
-        <w:t xml:space="preserve"> emulator</w:t>
-      </w:r>
-      <w:r>
-        <w:t xml:space="preserve"> </w:t>
-      </w:r>
-      <w:r>
-        <w:t xml:space="preserve">a member of the group was using. </w:t>
-      </w:r>
-      <w:r>
-        <w:t xml:space="preserve">The Linux subsystem on </w:t>
-      </w:r>
-      <w:r>
-        <w:t>Windows functions differently than the built-in command prompt, so we had to</w:t>
-      </w:r>
-      <w:r>
-        <w:t xml:space="preserve"> accept that </w:t>
-      </w:r>
-      <w:r>
-        <w:t>the program output would always look slightly different on one machine.</w:t>
-      </w:r>
-      <w:r>
-        <w:t xml:space="preserve"> </w:t>
-      </w:r>
-      <w:r>
-        <w:t xml:space="preserve">Since the requirements stated </w:t>
-      </w:r>
-      <w:r>
-        <w:t xml:space="preserve">to think of all possible test cases, </w:t>
-      </w:r>
-      <w:r>
-        <w:t>we</w:t>
-      </w:r>
-      <w:r>
-        <w:t xml:space="preserve"> also used a path-based testing approach to conclude</w:t>
-      </w:r>
-      <w:r>
-        <w:t xml:space="preserve"> the development of the program. </w:t>
-      </w:r>
-      <w:r>
-        <w:t xml:space="preserve">For every requirement, we thought of all possible input values and </w:t>
-      </w:r>
-      <w:r>
-        <w:t xml:space="preserve">the expected error or </w:t>
-      </w:r>
-      <w:r>
-        <w:lastRenderedPageBreak/>
-        <w:t xml:space="preserve">mathematical value the execution was supposed to return. </w:t>
-      </w:r>
-      <w:r>
-        <w:t xml:space="preserve">This segment of testing was arduous as </w:t>
-      </w:r>
-      <w:r>
-        <w:t xml:space="preserve">there were many methods and therefore many possibilities of </w:t>
-      </w:r>
-      <w:r>
-        <w:t>inputs.</w:t>
-      </w:r>
-    </w:p>
-    <w:p>
-      <w:pPr>
-        <w:ind w:firstLine="720"/>
-      </w:pPr>
-      <w:r>
-        <w:t xml:space="preserve">We spent </w:t>
-      </w:r>
-      <w:r>
-        <w:t>about</w:t>
-      </w:r>
-      <w:r>
-        <w:t xml:space="preserve"> </w:t>
-      </w:r>
-      <w:r>
-        <w:t>30</w:t>
-      </w:r>
-      <w:r>
-        <w:t xml:space="preserve"> minutes</w:t>
-      </w:r>
-      <w:r>
-        <w:t xml:space="preserve"> smoke testing</w:t>
-      </w:r>
-      <w:r>
-        <w:t xml:space="preserve"> because it did not take </w:t>
-      </w:r>
-      <w:r>
-        <w:t xml:space="preserve">long to </w:t>
-      </w:r>
-      <w:r>
-        <w:t xml:space="preserve">diagnose the </w:t>
-      </w:r>
-      <w:r>
-        <w:t>bigger</w:t>
-      </w:r>
-      <w:r>
-        <w:t xml:space="preserve"> causes </w:t>
-      </w:r>
-      <w:r>
-        <w:t>of our bugs</w:t>
-      </w:r>
-      <w:r>
-        <w:t xml:space="preserve"> and</w:t>
-      </w:r>
-      <w:r>
-        <w:t xml:space="preserve"> </w:t>
-      </w:r>
-      <w:r>
-        <w:t>implement their</w:t>
-      </w:r>
-      <w:r>
-        <w:t xml:space="preserve"> patches. </w:t>
-      </w:r>
-      <w:r>
-        <w:t xml:space="preserve">Exploratory testing took us between </w:t>
-      </w:r>
-      <w:r>
-        <w:t>1-2 hours</w:t>
-      </w:r>
-      <w:r>
-        <w:t xml:space="preserve"> to</w:t>
-      </w:r>
-      <w:r>
-        <w:t xml:space="preserve"> find more complex bugs and </w:t>
-      </w:r>
-      <w:r>
-        <w:t xml:space="preserve">whiteboard their </w:t>
-      </w:r>
-      <w:r>
-        <w:t xml:space="preserve">fixes. Finally, path-based testing and </w:t>
+        <w:t xml:space="preserve">RPN expressions </w:t>
       </w:r>
       <w:proofErr w:type="gramStart"/>
       <w:r>
-        <w:t>actually writing</w:t>
+        <w:t>in order to</w:t>
       </w:r>
       <w:proofErr w:type="gramEnd"/>
       <w:r>
-        <w:t xml:space="preserve"> the unit tests took between </w:t>
-      </w:r>
-      <w:r>
-        <w:t xml:space="preserve">6-8 hours </w:t>
-      </w:r>
-      <w:r>
-        <w:t xml:space="preserve">because of the sheer number of input possibilities we had to consider. </w:t>
-      </w:r>
-      <w:r>
-        <w:t xml:space="preserve">A large portion of this time was </w:t>
+        <w:t xml:space="preserve"> break our program. </w:t>
+      </w:r>
+      <w:r>
+        <w:t xml:space="preserve">Once </w:t>
+      </w:r>
+      <w:r>
+        <w:t xml:space="preserve">we had tested exhaustively </w:t>
+      </w:r>
+      <w:r>
+        <w:t xml:space="preserve">and up to our satisfaction, we </w:t>
+      </w:r>
+      <w:r>
+        <w:t>moved on to the next requirement</w:t>
+      </w:r>
+      <w:r>
+        <w:t xml:space="preserve">s. </w:t>
+      </w:r>
+      <w:r>
+        <w:t xml:space="preserve">However, </w:t>
+      </w:r>
+      <w:r>
+        <w:t>a</w:t>
+      </w:r>
+      <w:r>
+        <w:t xml:space="preserve"> large portion of </w:t>
+      </w:r>
+      <w:r>
+        <w:t>the testing</w:t>
+      </w:r>
+      <w:r>
+        <w:t xml:space="preserve"> time was </w:t>
       </w:r>
       <w:r>
         <w:t>solely repeated work beca</w:t>

</xml_diff>

<commit_message>
Updated report (added colors in text, complexity concerns, and test coverage)
</commit_message>
<xml_diff>
--- a/Report.docx
+++ b/Report.docx
@@ -116,14 +116,6 @@
           <w:szCs w:val="32"/>
         </w:rPr>
       </w:pPr>
-      <w:r>
-        <w:rPr>
-          <w:rFonts w:eastAsia="Times New Roman"/>
-          <w:sz w:val="32"/>
-          <w:szCs w:val="32"/>
-        </w:rPr>
-        <w:t xml:space="preserve">Sumanyu Gupta: </w:t>
-      </w:r>
       <w:proofErr w:type="spellStart"/>
       <w:r>
         <w:rPr>
@@ -131,6 +123,24 @@
           <w:sz w:val="32"/>
           <w:szCs w:val="32"/>
         </w:rPr>
+        <w:t>Sumanyu</w:t>
+      </w:r>
+      <w:proofErr w:type="spellEnd"/>
+      <w:r>
+        <w:rPr>
+          <w:rFonts w:eastAsia="Times New Roman"/>
+          <w:sz w:val="32"/>
+          <w:szCs w:val="32"/>
+        </w:rPr>
+        <w:t xml:space="preserve"> Gupta: </w:t>
+      </w:r>
+      <w:proofErr w:type="spellStart"/>
+      <w:r>
+        <w:rPr>
+          <w:rFonts w:eastAsia="Times New Roman"/>
+          <w:sz w:val="32"/>
+          <w:szCs w:val="32"/>
+        </w:rPr>
         <w:t>sumanyugupta</w:t>
       </w:r>
       <w:proofErr w:type="spellEnd"/>
@@ -157,7 +167,7 @@
           <w:szCs w:val="32"/>
         </w:rPr>
       </w:pPr>
-      <w:hyperlink r:id="rId4" w:history="1">
+      <w:hyperlink r:id="rId6" w:history="1">
         <w:r>
           <w:rPr>
             <w:rStyle w:val="Hyperlink"/>
@@ -378,7 +388,7 @@
     </w:p>
     <w:p>
       <w:pPr>
-        <w:spacing w:line="360" w:lineRule="auto"/>
+        <w:spacing w:line="480" w:lineRule="auto"/>
         <w:contextualSpacing/>
         <w:rPr>
           <w:rFonts w:eastAsia="Times New Roman"/>
@@ -400,7 +410,7 @@
     </w:p>
     <w:p>
       <w:pPr>
-        <w:spacing w:line="360" w:lineRule="auto"/>
+        <w:spacing w:line="480" w:lineRule="auto"/>
         <w:ind w:left="720"/>
         <w:contextualSpacing/>
         <w:rPr>
@@ -427,6 +437,13 @@
           <w:rFonts w:eastAsia="Times New Roman"/>
           <w:color w:val="00B050"/>
         </w:rPr>
+        <w:t xml:space="preserve"> (Green)</w:t>
+      </w:r>
+      <w:r>
+        <w:rPr>
+          <w:rFonts w:eastAsia="Times New Roman"/>
+          <w:color w:val="00B050"/>
+        </w:rPr>
         <w:t xml:space="preserve">: </w:t>
       </w:r>
       <w:r>
@@ -486,7 +503,7 @@
     </w:p>
     <w:p>
       <w:pPr>
-        <w:spacing w:line="360" w:lineRule="auto"/>
+        <w:spacing w:line="480" w:lineRule="auto"/>
         <w:ind w:left="720"/>
         <w:contextualSpacing/>
         <w:rPr>
@@ -506,6 +523,13 @@
           <w:rFonts w:eastAsia="Times New Roman"/>
           <w:color w:val="00B050"/>
         </w:rPr>
+        <w:t xml:space="preserve"> (Green)</w:t>
+      </w:r>
+      <w:r>
+        <w:rPr>
+          <w:rFonts w:eastAsia="Times New Roman"/>
+          <w:color w:val="00B050"/>
+        </w:rPr>
         <w:t xml:space="preserve">: </w:t>
       </w:r>
       <w:r>
@@ -574,28 +598,127 @@
         </w:rPr>
         <w:t>.</w:t>
       </w:r>
+    </w:p>
+    <w:p>
+      <w:pPr>
+        <w:spacing w:line="480" w:lineRule="auto"/>
+        <w:ind w:left="720"/>
+        <w:contextualSpacing/>
+        <w:rPr>
+          <w:rFonts w:eastAsia="Times New Roman"/>
+        </w:rPr>
+      </w:pPr>
+      <w:r>
+        <w:rPr>
+          <w:rFonts w:eastAsia="Times New Roman"/>
+          <w:color w:val="00B050"/>
+        </w:rPr>
+        <w:t>Keyword usage</w:t>
+      </w:r>
+      <w:r>
+        <w:rPr>
+          <w:rFonts w:eastAsia="Times New Roman"/>
+          <w:color w:val="00B050"/>
+        </w:rPr>
+        <w:t xml:space="preserve"> (Green)</w:t>
+      </w:r>
+      <w:r>
+        <w:rPr>
+          <w:rFonts w:eastAsia="Times New Roman"/>
+          <w:color w:val="00B050"/>
+        </w:rPr>
+        <w:t xml:space="preserve">: </w:t>
+      </w:r>
+      <w:r>
+        <w:rPr>
+          <w:rFonts w:eastAsia="Times New Roman"/>
+        </w:rPr>
+        <w:t xml:space="preserve">Function properly, </w:t>
+      </w:r>
+      <w:r>
+        <w:rPr>
+          <w:rFonts w:eastAsia="Times New Roman"/>
+        </w:rPr>
+        <w:t xml:space="preserve">only </w:t>
+      </w:r>
+      <w:r>
+        <w:rPr>
+          <w:rFonts w:eastAsia="Times New Roman"/>
+        </w:rPr>
+        <w:t>three keywords are used</w:t>
+      </w:r>
+      <w:r>
+        <w:rPr>
+          <w:rFonts w:eastAsia="Times New Roman"/>
+        </w:rPr>
+        <w:t xml:space="preserve"> and</w:t>
+      </w:r>
       <w:r>
         <w:rPr>
           <w:rFonts w:eastAsia="Times New Roman"/>
         </w:rPr>
         <w:t xml:space="preserve"> </w:t>
       </w:r>
-    </w:p>
-    <w:p>
-      <w:pPr>
-        <w:spacing w:line="360" w:lineRule="auto"/>
+      <w:r>
+        <w:rPr>
+          <w:rFonts w:eastAsia="Times New Roman"/>
+        </w:rPr>
+        <w:t xml:space="preserve">allow user to </w:t>
+      </w:r>
+      <w:r>
+        <w:rPr>
+          <w:rFonts w:eastAsia="Times New Roman"/>
+        </w:rPr>
+        <w:t>exit</w:t>
+      </w:r>
+      <w:r>
+        <w:rPr>
+          <w:rFonts w:eastAsia="Times New Roman"/>
+        </w:rPr>
+        <w:t xml:space="preserve"> the program, declare variables, and </w:t>
+      </w:r>
+      <w:r>
+        <w:rPr>
+          <w:rFonts w:eastAsia="Times New Roman"/>
+        </w:rPr>
+        <w:t xml:space="preserve">print resulting output(s). </w:t>
+      </w:r>
+      <w:r>
+        <w:rPr>
+          <w:rFonts w:eastAsia="Times New Roman"/>
+        </w:rPr>
+        <w:t>Keywords follow proper syntax as specified in the requirements</w:t>
+      </w:r>
+      <w:r>
+        <w:rPr>
+          <w:rFonts w:eastAsia="Times New Roman"/>
+        </w:rPr>
+        <w:t>.</w:t>
+      </w:r>
+    </w:p>
+    <w:p>
+      <w:pPr>
+        <w:spacing w:line="480" w:lineRule="auto"/>
         <w:ind w:left="720"/>
         <w:contextualSpacing/>
         <w:rPr>
           <w:rFonts w:eastAsia="Times New Roman"/>
-        </w:rPr>
-      </w:pPr>
-      <w:r>
-        <w:rPr>
-          <w:rFonts w:eastAsia="Times New Roman"/>
-          <w:color w:val="00B050"/>
-        </w:rPr>
-        <w:t>Keyword usage</w:t>
+          <w:color w:val="00B050"/>
+        </w:rPr>
+      </w:pPr>
+      <w:r>
+        <w:rPr>
+          <w:rFonts w:eastAsia="Times New Roman"/>
+          <w:color w:val="00B050"/>
+        </w:rPr>
+        <w:t>Error handling</w:t>
+      </w:r>
+      <w:r>
+        <w:rPr>
+          <w:rFonts w:eastAsia="Times New Roman"/>
+          <w:color w:val="00B050"/>
+        </w:rPr>
+        <w:t xml:space="preserve"> (Green)</w:t>
       </w:r>
       <w:r>
         <w:rPr>
@@ -608,25 +731,31 @@
         <w:rPr>
           <w:rFonts w:eastAsia="Times New Roman"/>
         </w:rPr>
-        <w:t xml:space="preserve">Function properly, </w:t>
-      </w:r>
-      <w:r>
-        <w:rPr>
-          <w:rFonts w:eastAsia="Times New Roman"/>
-        </w:rPr>
-        <w:t xml:space="preserve">only </w:t>
-      </w:r>
-      <w:r>
-        <w:rPr>
-          <w:rFonts w:eastAsia="Times New Roman"/>
-        </w:rPr>
-        <w:t>three keywords are used</w:t>
-      </w:r>
-      <w:r>
-        <w:rPr>
-          <w:rFonts w:eastAsia="Times New Roman"/>
-        </w:rPr>
-        <w:t xml:space="preserve"> and</w:t>
+        <w:t>Function properly, f</w:t>
+      </w:r>
+      <w:r>
+        <w:rPr>
+          <w:rFonts w:eastAsia="Times New Roman"/>
+        </w:rPr>
+        <w:t xml:space="preserve">ive error codes are used to mark </w:t>
+      </w:r>
+      <w:r>
+        <w:rPr>
+          <w:rFonts w:eastAsia="Times New Roman"/>
+        </w:rPr>
+        <w:t xml:space="preserve">any invalid input or </w:t>
+      </w:r>
+      <w:r>
+        <w:rPr>
+          <w:rFonts w:eastAsia="Times New Roman"/>
+        </w:rPr>
+        <w:t xml:space="preserve">execution </w:t>
+      </w:r>
+      <w:r>
+        <w:rPr>
+          <w:rFonts w:eastAsia="Times New Roman"/>
+        </w:rPr>
+        <w:t>statements in REPL or File mode.</w:t>
       </w:r>
       <w:r>
         <w:rPr>
@@ -638,31 +767,316 @@
         <w:rPr>
           <w:rFonts w:eastAsia="Times New Roman"/>
         </w:rPr>
-        <w:t xml:space="preserve">allow user to </w:t>
-      </w:r>
-      <w:r>
-        <w:rPr>
-          <w:rFonts w:eastAsia="Times New Roman"/>
-        </w:rPr>
-        <w:t>exit</w:t>
-      </w:r>
-      <w:r>
-        <w:rPr>
-          <w:rFonts w:eastAsia="Times New Roman"/>
-        </w:rPr>
-        <w:t xml:space="preserve"> the program, declare variables, and </w:t>
-      </w:r>
-      <w:r>
-        <w:rPr>
-          <w:rFonts w:eastAsia="Times New Roman"/>
-        </w:rPr>
-        <w:t xml:space="preserve">print resulting output(s). </w:t>
-      </w:r>
-      <w:r>
-        <w:rPr>
-          <w:rFonts w:eastAsia="Times New Roman"/>
-        </w:rPr>
-        <w:t>Keywords follow proper syntax as specified in the requirements</w:t>
+        <w:t>User sees</w:t>
+      </w:r>
+      <w:r>
+        <w:rPr>
+          <w:rFonts w:eastAsia="Times New Roman"/>
+        </w:rPr>
+        <w:t xml:space="preserve"> error message </w:t>
+      </w:r>
+      <w:r>
+        <w:rPr>
+          <w:rFonts w:eastAsia="Times New Roman"/>
+        </w:rPr>
+        <w:t xml:space="preserve">immediately and can react accordingly. </w:t>
+      </w:r>
+      <w:r>
+        <w:rPr>
+          <w:rFonts w:eastAsia="Times New Roman"/>
+        </w:rPr>
+        <w:t>Errors are ignored in REPL mode and end the program in File mode.</w:t>
+      </w:r>
+    </w:p>
+    <w:p>
+      <w:pPr>
+        <w:spacing w:line="480" w:lineRule="auto"/>
+        <w:ind w:left="720"/>
+        <w:contextualSpacing/>
+        <w:rPr>
+          <w:rFonts w:eastAsia="Times New Roman"/>
+          <w:color w:val="00B050"/>
+        </w:rPr>
+      </w:pPr>
+      <w:r>
+        <w:rPr>
+          <w:rFonts w:eastAsia="Times New Roman"/>
+          <w:color w:val="00B050"/>
+        </w:rPr>
+        <w:t>User i</w:t>
+      </w:r>
+      <w:r>
+        <w:rPr>
+          <w:rFonts w:eastAsia="Times New Roman"/>
+          <w:color w:val="00B050"/>
+        </w:rPr>
+        <w:t>nput</w:t>
+      </w:r>
+      <w:r>
+        <w:rPr>
+          <w:rFonts w:eastAsia="Times New Roman"/>
+          <w:color w:val="00B050"/>
+        </w:rPr>
+        <w:t xml:space="preserve"> for REPL</w:t>
+      </w:r>
+      <w:r>
+        <w:rPr>
+          <w:rFonts w:eastAsia="Times New Roman"/>
+          <w:color w:val="00B050"/>
+        </w:rPr>
+        <w:t xml:space="preserve"> (Green)</w:t>
+      </w:r>
+      <w:r>
+        <w:rPr>
+          <w:rFonts w:eastAsia="Times New Roman"/>
+          <w:color w:val="00B050"/>
+        </w:rPr>
+        <w:t xml:space="preserve">: </w:t>
+      </w:r>
+      <w:r>
+        <w:rPr>
+          <w:rFonts w:eastAsia="Times New Roman"/>
+        </w:rPr>
+        <w:t>Functions properly, v</w:t>
+      </w:r>
+      <w:r>
+        <w:rPr>
+          <w:rFonts w:eastAsia="Times New Roman"/>
+        </w:rPr>
+        <w:t>alid keywords</w:t>
+      </w:r>
+      <w:r>
+        <w:rPr>
+          <w:rFonts w:eastAsia="Times New Roman"/>
+        </w:rPr>
+        <w:t xml:space="preserve"> and RPN commands are</w:t>
+      </w:r>
+      <w:r>
+        <w:rPr>
+          <w:rFonts w:eastAsia="Times New Roman"/>
+        </w:rPr>
+        <w:t xml:space="preserve"> </w:t>
+      </w:r>
+      <w:r>
+        <w:rPr>
+          <w:rFonts w:eastAsia="Times New Roman"/>
+        </w:rPr>
+        <w:t xml:space="preserve">processed </w:t>
+      </w:r>
+      <w:r>
+        <w:rPr>
+          <w:rFonts w:eastAsia="Times New Roman"/>
+        </w:rPr>
+        <w:t>and results are displayed as output</w:t>
+      </w:r>
+      <w:r>
+        <w:rPr>
+          <w:rFonts w:eastAsia="Times New Roman"/>
+        </w:rPr>
+        <w:t xml:space="preserve"> </w:t>
+      </w:r>
+      <w:r>
+        <w:rPr>
+          <w:rFonts w:eastAsia="Times New Roman"/>
+        </w:rPr>
+        <w:t>immediately.</w:t>
+      </w:r>
+    </w:p>
+    <w:p>
+      <w:pPr>
+        <w:spacing w:line="480" w:lineRule="auto"/>
+        <w:ind w:left="720"/>
+        <w:contextualSpacing/>
+        <w:rPr>
+          <w:rFonts w:eastAsia="Times New Roman"/>
+        </w:rPr>
+      </w:pPr>
+      <w:r>
+        <w:rPr>
+          <w:rFonts w:eastAsia="Times New Roman"/>
+          <w:color w:val="00B050"/>
+        </w:rPr>
+        <w:t>Program style/</w:t>
+      </w:r>
+      <w:proofErr w:type="spellStart"/>
+      <w:r>
+        <w:rPr>
+          <w:rFonts w:eastAsia="Times New Roman"/>
+          <w:color w:val="00B050"/>
+        </w:rPr>
+        <w:t>Rubocop</w:t>
+      </w:r>
+      <w:proofErr w:type="spellEnd"/>
+      <w:r>
+        <w:rPr>
+          <w:rFonts w:eastAsia="Times New Roman"/>
+          <w:color w:val="00B050"/>
+        </w:rPr>
+        <w:t xml:space="preserve"> (Green)</w:t>
+      </w:r>
+      <w:r>
+        <w:rPr>
+          <w:rFonts w:eastAsia="Times New Roman"/>
+          <w:color w:val="00B050"/>
+        </w:rPr>
+        <w:t xml:space="preserve">: </w:t>
+      </w:r>
+      <w:r>
+        <w:rPr>
+          <w:rFonts w:eastAsia="Times New Roman"/>
+        </w:rPr>
+        <w:t xml:space="preserve">4 minor repeated </w:t>
+      </w:r>
+      <w:r>
+        <w:rPr>
+          <w:rFonts w:eastAsia="Times New Roman"/>
+        </w:rPr>
+        <w:t xml:space="preserve">errors that do not impact </w:t>
+      </w:r>
+      <w:r>
+        <w:rPr>
+          <w:rFonts w:eastAsia="Times New Roman"/>
+        </w:rPr>
+        <w:t>program functionality</w:t>
+      </w:r>
+      <w:r>
+        <w:rPr>
+          <w:rFonts w:eastAsia="Times New Roman"/>
+        </w:rPr>
+        <w:t xml:space="preserve">. </w:t>
+      </w:r>
+      <w:r>
+        <w:rPr>
+          <w:rFonts w:eastAsia="Times New Roman"/>
+        </w:rPr>
+        <w:t xml:space="preserve">Complexity and length of class/method </w:t>
+      </w:r>
+      <w:r>
+        <w:rPr>
+          <w:rFonts w:eastAsia="Times New Roman"/>
+        </w:rPr>
+        <w:t>considered low priorities.</w:t>
+      </w:r>
+    </w:p>
+    <w:p>
+      <w:pPr>
+        <w:spacing w:line="480" w:lineRule="auto"/>
+        <w:contextualSpacing/>
+        <w:rPr>
+          <w:rFonts w:eastAsia="Times New Roman"/>
+        </w:rPr>
+      </w:pPr>
+      <w:r>
+        <w:rPr>
+          <w:rFonts w:eastAsia="Times New Roman"/>
+        </w:rPr>
+        <w:tab/>
+      </w:r>
+    </w:p>
+    <w:p>
+      <w:pPr>
+        <w:spacing w:line="480" w:lineRule="auto"/>
+        <w:contextualSpacing/>
+        <w:rPr>
+          <w:rFonts w:eastAsia="Times New Roman"/>
+          <w:b/>
+          <w:sz w:val="32"/>
+          <w:szCs w:val="32"/>
+        </w:rPr>
+      </w:pPr>
+    </w:p>
+    <w:p>
+      <w:pPr>
+        <w:spacing w:line="480" w:lineRule="auto"/>
+        <w:contextualSpacing/>
+        <w:rPr>
+          <w:rFonts w:eastAsia="Times New Roman"/>
+          <w:b/>
+          <w:sz w:val="32"/>
+          <w:szCs w:val="32"/>
+        </w:rPr>
+      </w:pPr>
+    </w:p>
+    <w:p>
+      <w:pPr>
+        <w:spacing w:line="480" w:lineRule="auto"/>
+        <w:contextualSpacing/>
+        <w:rPr>
+          <w:rFonts w:eastAsia="Times New Roman"/>
+          <w:b/>
+          <w:sz w:val="32"/>
+          <w:szCs w:val="32"/>
+        </w:rPr>
+      </w:pPr>
+    </w:p>
+    <w:p>
+      <w:pPr>
+        <w:spacing w:line="480" w:lineRule="auto"/>
+        <w:contextualSpacing/>
+        <w:rPr>
+          <w:rFonts w:eastAsia="Times New Roman"/>
+          <w:b/>
+          <w:sz w:val="32"/>
+          <w:szCs w:val="32"/>
+        </w:rPr>
+      </w:pPr>
+    </w:p>
+    <w:p>
+      <w:pPr>
+        <w:spacing w:line="480" w:lineRule="auto"/>
+        <w:contextualSpacing/>
+        <w:rPr>
+          <w:rFonts w:eastAsia="Times New Roman"/>
+          <w:b/>
+          <w:sz w:val="32"/>
+          <w:szCs w:val="32"/>
+        </w:rPr>
+      </w:pPr>
+      <w:r>
+        <w:rPr>
+          <w:rFonts w:eastAsia="Times New Roman"/>
+          <w:b/>
+          <w:sz w:val="32"/>
+          <w:szCs w:val="32"/>
+        </w:rPr>
+        <w:lastRenderedPageBreak/>
+        <w:t>Areas of Concern</w:t>
+      </w:r>
+    </w:p>
+    <w:p>
+      <w:pPr>
+        <w:spacing w:line="480" w:lineRule="auto"/>
+        <w:contextualSpacing/>
+        <w:rPr>
+          <w:rFonts w:eastAsia="Times New Roman"/>
+        </w:rPr>
+      </w:pPr>
+      <w:r>
+        <w:rPr>
+          <w:rFonts w:eastAsia="Times New Roman"/>
+          <w:b/>
+          <w:sz w:val="32"/>
+          <w:szCs w:val="32"/>
+        </w:rPr>
+        <w:tab/>
+      </w:r>
+      <w:r>
+        <w:rPr>
+          <w:rFonts w:eastAsia="Times New Roman"/>
+        </w:rPr>
+        <w:t xml:space="preserve">After </w:t>
+      </w:r>
+      <w:r>
+        <w:rPr>
+          <w:rFonts w:eastAsia="Times New Roman"/>
+        </w:rPr>
+        <w:t>writing many unit tests</w:t>
+      </w:r>
+      <w:r>
+        <w:rPr>
+          <w:rFonts w:eastAsia="Times New Roman"/>
+        </w:rPr>
+        <w:t xml:space="preserve"> and testing manually, we were unable to find any defects in our program</w:t>
       </w:r>
       <w:r>
         <w:rPr>
@@ -670,738 +1084,476 @@
         </w:rPr>
         <w:t>.</w:t>
       </w:r>
-    </w:p>
-    <w:p>
-      <w:pPr>
-        <w:spacing w:line="360" w:lineRule="auto"/>
-        <w:ind w:left="720"/>
-        <w:contextualSpacing/>
-        <w:rPr>
-          <w:rFonts w:eastAsia="Times New Roman"/>
-          <w:color w:val="00B050"/>
-        </w:rPr>
-      </w:pPr>
-      <w:r>
-        <w:rPr>
-          <w:rFonts w:eastAsia="Times New Roman"/>
-          <w:color w:val="00B050"/>
-        </w:rPr>
-        <w:t>Error handling</w:t>
-      </w:r>
-      <w:r>
-        <w:rPr>
-          <w:rFonts w:eastAsia="Times New Roman"/>
-          <w:color w:val="00B050"/>
-        </w:rPr>
-        <w:t xml:space="preserve">: </w:t>
-      </w:r>
-      <w:r>
-        <w:rPr>
-          <w:rFonts w:eastAsia="Times New Roman"/>
-        </w:rPr>
-        <w:t>Function properly, f</w:t>
-      </w:r>
-      <w:r>
-        <w:rPr>
-          <w:rFonts w:eastAsia="Times New Roman"/>
-        </w:rPr>
-        <w:t xml:space="preserve">ive error codes are used to mark </w:t>
-      </w:r>
-      <w:r>
-        <w:rPr>
-          <w:rFonts w:eastAsia="Times New Roman"/>
-        </w:rPr>
-        <w:t xml:space="preserve">any invalid input or </w:t>
-      </w:r>
-      <w:r>
-        <w:rPr>
-          <w:rFonts w:eastAsia="Times New Roman"/>
-        </w:rPr>
-        <w:t xml:space="preserve">execution </w:t>
-      </w:r>
-      <w:r>
-        <w:rPr>
-          <w:rFonts w:eastAsia="Times New Roman"/>
-        </w:rPr>
-        <w:t>statements in REPL or File mode.</w:t>
-      </w:r>
-      <w:r>
-        <w:rPr>
-          <w:rFonts w:eastAsia="Times New Roman"/>
-        </w:rPr>
+      <w:r>
+        <w:rPr>
+          <w:rFonts w:eastAsia="Times New Roman"/>
+        </w:rPr>
+        <w:t xml:space="preserve"> The only area of concern is with the complexity of our methods, as reported by </w:t>
+      </w:r>
+      <w:proofErr w:type="spellStart"/>
+      <w:r>
+        <w:rPr>
+          <w:rFonts w:eastAsia="Times New Roman"/>
+        </w:rPr>
+        <w:t>rubocop</w:t>
+      </w:r>
+      <w:proofErr w:type="spellEnd"/>
+      <w:r>
+        <w:rPr>
+          <w:rFonts w:eastAsia="Times New Roman"/>
+        </w:rPr>
+        <w:t>.</w:t>
+      </w:r>
+    </w:p>
+    <w:p>
+      <w:pPr>
+        <w:spacing w:line="480" w:lineRule="auto"/>
+        <w:contextualSpacing/>
+        <w:rPr>
+          <w:rFonts w:eastAsia="Times New Roman"/>
+          <w:b/>
+          <w:sz w:val="32"/>
+          <w:szCs w:val="32"/>
+        </w:rPr>
+      </w:pPr>
+    </w:p>
+    <w:p>
+      <w:pPr>
+        <w:spacing w:line="480" w:lineRule="auto"/>
+        <w:contextualSpacing/>
+        <w:rPr>
+          <w:rFonts w:eastAsia="Times New Roman"/>
+          <w:b/>
+          <w:sz w:val="32"/>
+          <w:szCs w:val="32"/>
+        </w:rPr>
+      </w:pPr>
+      <w:r>
+        <w:rPr>
+          <w:rFonts w:eastAsia="Times New Roman"/>
+          <w:b/>
+          <w:sz w:val="32"/>
+          <w:szCs w:val="32"/>
+        </w:rPr>
+        <w:t xml:space="preserve">Testing Strategies </w:t>
+      </w:r>
+      <w:r>
+        <w:rPr>
+          <w:rFonts w:eastAsia="Times New Roman"/>
+          <w:b/>
+          <w:sz w:val="32"/>
+          <w:szCs w:val="32"/>
+        </w:rPr>
+        <w:t>Used</w:t>
+      </w:r>
+    </w:p>
+    <w:p>
+      <w:pPr>
+        <w:spacing w:line="480" w:lineRule="auto"/>
+        <w:ind w:firstLine="720"/>
+      </w:pPr>
+      <w:r>
+        <w:t>To begin</w:t>
+      </w:r>
+      <w:r>
+        <w:t>, we</w:t>
+      </w:r>
+      <w:r>
+        <w:t xml:space="preserve"> used the smoke testing strategy </w:t>
+      </w:r>
+      <w:r>
+        <w:t xml:space="preserve">to </w:t>
+      </w:r>
+      <w:r>
+        <w:t xml:space="preserve">confirm that the core functionality of our REPL and file modes was </w:t>
+      </w:r>
+      <w:r>
+        <w:t>proper and could be tested further</w:t>
+      </w:r>
+      <w:r>
+        <w:t xml:space="preserve">. </w:t>
+      </w:r>
+      <w:r>
+        <w:t xml:space="preserve">After finding some major bugs </w:t>
+      </w:r>
+      <w:r>
+        <w:t xml:space="preserve">in </w:t>
+      </w:r>
+      <w:r>
+        <w:t xml:space="preserve">our code, </w:t>
+      </w:r>
+      <w:r>
+        <w:t xml:space="preserve">we began whiteboarding a list of known issues </w:t>
+      </w:r>
+      <w:r>
+        <w:t>alongside one/</w:t>
+      </w:r>
+      <w:proofErr w:type="gramStart"/>
+      <w:r>
+        <w:t>two word</w:t>
+      </w:r>
+      <w:proofErr w:type="gramEnd"/>
+      <w:r>
+        <w:t xml:space="preserve"> answers on how to fix them.</w:t>
+      </w:r>
+      <w:r>
         <w:t xml:space="preserve"> </w:t>
       </w:r>
       <w:r>
-        <w:rPr>
-          <w:rFonts w:eastAsia="Times New Roman"/>
-        </w:rPr>
-        <w:t>User sees</w:t>
-      </w:r>
-      <w:r>
-        <w:rPr>
-          <w:rFonts w:eastAsia="Times New Roman"/>
-        </w:rPr>
-        <w:t xml:space="preserve"> error message </w:t>
-      </w:r>
-      <w:r>
-        <w:rPr>
-          <w:rFonts w:eastAsia="Times New Roman"/>
-        </w:rPr>
-        <w:t xml:space="preserve">immediately and can react accordingly. </w:t>
-      </w:r>
-    </w:p>
-    <w:p>
-      <w:pPr>
-        <w:spacing w:line="360" w:lineRule="auto"/>
-        <w:ind w:left="720"/>
-        <w:contextualSpacing/>
-        <w:rPr>
-          <w:rFonts w:eastAsia="Times New Roman"/>
-          <w:color w:val="00B050"/>
-        </w:rPr>
-      </w:pPr>
-      <w:r>
-        <w:rPr>
-          <w:rFonts w:eastAsia="Times New Roman"/>
-          <w:color w:val="00B050"/>
-        </w:rPr>
-        <w:t>User i</w:t>
-      </w:r>
-      <w:r>
-        <w:rPr>
-          <w:rFonts w:eastAsia="Times New Roman"/>
-          <w:color w:val="00B050"/>
-        </w:rPr>
-        <w:t>nput</w:t>
-      </w:r>
-      <w:r>
-        <w:rPr>
-          <w:rFonts w:eastAsia="Times New Roman"/>
-          <w:color w:val="00B050"/>
-        </w:rPr>
-        <w:t xml:space="preserve"> for REPL</w:t>
-      </w:r>
-      <w:r>
-        <w:rPr>
-          <w:rFonts w:eastAsia="Times New Roman"/>
-          <w:color w:val="00B050"/>
-        </w:rPr>
-        <w:t xml:space="preserve">: </w:t>
-      </w:r>
-      <w:r>
-        <w:rPr>
-          <w:rFonts w:eastAsia="Times New Roman"/>
-        </w:rPr>
-        <w:t>Functions properly, v</w:t>
-      </w:r>
-      <w:r>
-        <w:rPr>
-          <w:rFonts w:eastAsia="Times New Roman"/>
-        </w:rPr>
-        <w:t>alid keywords</w:t>
-      </w:r>
-      <w:r>
-        <w:rPr>
-          <w:rFonts w:eastAsia="Times New Roman"/>
-        </w:rPr>
-        <w:t xml:space="preserve"> and RPN commands are</w:t>
-      </w:r>
-      <w:r>
-        <w:rPr>
-          <w:rFonts w:eastAsia="Times New Roman"/>
-        </w:rPr>
+        <w:t>Resolving the issue</w:t>
+      </w:r>
+      <w:r>
+        <w:t xml:space="preserve">s </w:t>
+      </w:r>
+      <w:r>
+        <w:t xml:space="preserve">led to us performing </w:t>
+      </w:r>
+      <w:r>
+        <w:t>exploratory testing for a few hours, where we learned more about</w:t>
+      </w:r>
+      <w:r>
+        <w:t xml:space="preserve"> our </w:t>
+      </w:r>
+      <w:r>
+        <w:t xml:space="preserve">program’s </w:t>
+      </w:r>
+      <w:r>
+        <w:t xml:space="preserve">numerous </w:t>
+      </w:r>
+      <w:r>
+        <w:t xml:space="preserve">edge cases </w:t>
+      </w:r>
+      <w:r>
+        <w:t xml:space="preserve">and how simple </w:t>
+      </w:r>
+      <w:r>
+        <w:t xml:space="preserve">statements that we hadn’t thought of before </w:t>
+      </w:r>
+      <w:r>
+        <w:t xml:space="preserve">resulted in critical </w:t>
+      </w:r>
+      <w:r>
+        <w:t>bugs.</w:t>
+      </w:r>
+      <w:r>
         <w:t xml:space="preserve"> </w:t>
       </w:r>
       <w:r>
-        <w:rPr>
-          <w:rFonts w:eastAsia="Times New Roman"/>
-        </w:rPr>
-        <w:t xml:space="preserve">processed </w:t>
-      </w:r>
-      <w:r>
-        <w:rPr>
-          <w:rFonts w:eastAsia="Times New Roman"/>
-        </w:rPr>
-        <w:t>and results are displayed as output</w:t>
-      </w:r>
-      <w:r>
-        <w:rPr>
-          <w:rFonts w:eastAsia="Times New Roman"/>
-        </w:rPr>
-        <w:t xml:space="preserve"> </w:t>
-      </w:r>
-      <w:r>
-        <w:rPr>
-          <w:rFonts w:eastAsia="Times New Roman"/>
-        </w:rPr>
-        <w:t>immediately.</w:t>
-      </w:r>
-    </w:p>
-    <w:p>
-      <w:pPr>
-        <w:spacing w:line="360" w:lineRule="auto"/>
-        <w:ind w:left="720"/>
-        <w:contextualSpacing/>
-        <w:rPr>
-          <w:rFonts w:eastAsia="Times New Roman"/>
-        </w:rPr>
-      </w:pPr>
-      <w:r>
-        <w:rPr>
-          <w:rFonts w:eastAsia="Times New Roman"/>
-          <w:color w:val="00B050"/>
-        </w:rPr>
-        <w:t>Program style/</w:t>
-      </w:r>
-      <w:proofErr w:type="spellStart"/>
-      <w:r>
-        <w:rPr>
-          <w:rFonts w:eastAsia="Times New Roman"/>
-          <w:color w:val="00B050"/>
-        </w:rPr>
-        <w:t>Rubocop</w:t>
-      </w:r>
-      <w:proofErr w:type="spellEnd"/>
-      <w:r>
-        <w:rPr>
-          <w:rFonts w:eastAsia="Times New Roman"/>
-          <w:color w:val="00B050"/>
-        </w:rPr>
-        <w:t xml:space="preserve">: </w:t>
-      </w:r>
-      <w:r>
-        <w:rPr>
-          <w:rFonts w:eastAsia="Times New Roman"/>
-        </w:rPr>
-        <w:t xml:space="preserve">4 minor repeated </w:t>
-      </w:r>
-      <w:r>
-        <w:rPr>
-          <w:rFonts w:eastAsia="Times New Roman"/>
-        </w:rPr>
-        <w:t xml:space="preserve">errors that do not impact </w:t>
-      </w:r>
-      <w:r>
-        <w:rPr>
-          <w:rFonts w:eastAsia="Times New Roman"/>
-        </w:rPr>
-        <w:t>program functionality</w:t>
-      </w:r>
-      <w:r>
-        <w:rPr>
-          <w:rFonts w:eastAsia="Times New Roman"/>
-        </w:rPr>
-        <w:t xml:space="preserve">. </w:t>
-      </w:r>
-      <w:r>
-        <w:rPr>
-          <w:rFonts w:eastAsia="Times New Roman"/>
-        </w:rPr>
-        <w:t xml:space="preserve">Complexity and length of class/method </w:t>
-      </w:r>
-      <w:r>
-        <w:rPr>
-          <w:rFonts w:eastAsia="Times New Roman"/>
-        </w:rPr>
-        <w:t>considered low priorities.</w:t>
-      </w:r>
-    </w:p>
-    <w:p>
-      <w:pPr>
-        <w:spacing w:line="360" w:lineRule="auto"/>
-        <w:contextualSpacing/>
-        <w:rPr>
-          <w:rFonts w:eastAsia="Times New Roman"/>
-        </w:rPr>
-      </w:pPr>
-      <w:r>
-        <w:rPr>
-          <w:rFonts w:eastAsia="Times New Roman"/>
-        </w:rPr>
-        <w:tab/>
-      </w:r>
-    </w:p>
-    <w:p>
-      <w:pPr>
-        <w:spacing w:line="360" w:lineRule="auto"/>
-        <w:contextualSpacing/>
-        <w:rPr>
-          <w:rFonts w:eastAsia="Times New Roman"/>
-          <w:b/>
-          <w:sz w:val="32"/>
-          <w:szCs w:val="32"/>
-        </w:rPr>
-      </w:pPr>
-      <w:r>
-        <w:rPr>
-          <w:rFonts w:eastAsia="Times New Roman"/>
-          <w:b/>
-          <w:sz w:val="32"/>
-          <w:szCs w:val="32"/>
-        </w:rPr>
-        <w:t>Areas of Concern</w:t>
-      </w:r>
-    </w:p>
-    <w:p>
-      <w:pPr>
-        <w:spacing w:line="360" w:lineRule="auto"/>
-        <w:contextualSpacing/>
-        <w:rPr>
-          <w:rFonts w:eastAsia="Times New Roman"/>
-        </w:rPr>
-      </w:pPr>
-      <w:r>
-        <w:rPr>
-          <w:rFonts w:eastAsia="Times New Roman"/>
-          <w:b/>
-          <w:sz w:val="32"/>
-          <w:szCs w:val="32"/>
-        </w:rPr>
-        <w:tab/>
-      </w:r>
-      <w:r>
-        <w:rPr>
-          <w:rFonts w:eastAsia="Times New Roman"/>
-        </w:rPr>
-        <w:t xml:space="preserve">After </w:t>
-      </w:r>
-      <w:r>
-        <w:rPr>
-          <w:rFonts w:eastAsia="Times New Roman"/>
-        </w:rPr>
-        <w:t>writing many unit tests</w:t>
-      </w:r>
-      <w:r>
-        <w:rPr>
-          <w:rFonts w:eastAsia="Times New Roman"/>
-        </w:rPr>
-        <w:t xml:space="preserve"> and testing manually, we were unable to find any defects in our program</w:t>
-      </w:r>
-      <w:r>
-        <w:rPr>
-          <w:rFonts w:eastAsia="Times New Roman"/>
-        </w:rPr>
-        <w:t>.</w:t>
-      </w:r>
-    </w:p>
-    <w:p>
-      <w:pPr>
-        <w:spacing w:line="360" w:lineRule="auto"/>
-        <w:contextualSpacing/>
-        <w:rPr>
-          <w:rFonts w:eastAsia="Times New Roman"/>
-          <w:b/>
-          <w:sz w:val="32"/>
-          <w:szCs w:val="32"/>
-        </w:rPr>
-      </w:pPr>
+        <w:t xml:space="preserve">For example, </w:t>
+      </w:r>
+      <w:r>
+        <w:t xml:space="preserve">we discovered that </w:t>
+      </w:r>
+      <w:r>
+        <w:t xml:space="preserve">our system did not read </w:t>
+      </w:r>
+      <w:r>
+        <w:t xml:space="preserve">command line arguments as paths to files, instead as strings. </w:t>
+      </w:r>
+      <w:r>
+        <w:t xml:space="preserve">Researching on Stack </w:t>
+      </w:r>
       <w:bookmarkStart w:id="0" w:name="_GoBack"/>
       <w:bookmarkEnd w:id="0"/>
-    </w:p>
-    <w:p>
-      <w:pPr>
-        <w:spacing w:line="360" w:lineRule="auto"/>
-        <w:contextualSpacing/>
-        <w:rPr>
-          <w:rFonts w:eastAsia="Times New Roman"/>
-          <w:b/>
-          <w:sz w:val="32"/>
-          <w:szCs w:val="32"/>
-        </w:rPr>
-      </w:pPr>
-      <w:r>
-        <w:rPr>
-          <w:rFonts w:eastAsia="Times New Roman"/>
-          <w:b/>
-          <w:sz w:val="32"/>
-          <w:szCs w:val="32"/>
-        </w:rPr>
-        <w:t xml:space="preserve">Testing Strategies </w:t>
-      </w:r>
-      <w:r>
-        <w:rPr>
-          <w:rFonts w:eastAsia="Times New Roman"/>
-          <w:b/>
-          <w:sz w:val="32"/>
-          <w:szCs w:val="32"/>
-        </w:rPr>
-        <w:t>Used</w:t>
-      </w:r>
-    </w:p>
-    <w:p>
-      <w:pPr>
+      <w:r>
+        <w:t>Overflow allowed us to use the Ruby File class to deal with file argum</w:t>
+      </w:r>
+      <w:r>
+        <w:t>ents.</w:t>
+      </w:r>
+      <w:r>
+        <w:t xml:space="preserve"> </w:t>
+      </w:r>
+      <w:r>
+        <w:t xml:space="preserve">Another </w:t>
+      </w:r>
+      <w:r>
+        <w:t xml:space="preserve">issue we </w:t>
+      </w:r>
+      <w:r>
+        <w:t xml:space="preserve">kept stumbling upon is a </w:t>
+      </w:r>
+      <w:r>
+        <w:t xml:space="preserve">random new line character being printed out </w:t>
+      </w:r>
+      <w:r>
+        <w:t xml:space="preserve">after outputting results of RPN </w:t>
+      </w:r>
+      <w:r>
+        <w:t xml:space="preserve">commands. </w:t>
+      </w:r>
+      <w:r>
+        <w:t xml:space="preserve">We found out that this was an issue </w:t>
+      </w:r>
+      <w:r>
+        <w:t xml:space="preserve">caused by </w:t>
+      </w:r>
+      <w:r>
+        <w:t xml:space="preserve">the </w:t>
+      </w:r>
+      <w:r>
+        <w:t>terminal</w:t>
+      </w:r>
+      <w:r>
+        <w:t xml:space="preserve"> emulator</w:t>
+      </w:r>
+      <w:r>
+        <w:t xml:space="preserve"> </w:t>
+      </w:r>
+      <w:r>
+        <w:t xml:space="preserve">a member of the group was using. </w:t>
+      </w:r>
+      <w:r>
+        <w:t xml:space="preserve">The Linux subsystem on </w:t>
+      </w:r>
+      <w:r>
+        <w:t>Windows functions differently than the built-in command prompt, so we had to</w:t>
+      </w:r>
+      <w:r>
+        <w:t xml:space="preserve"> accept that </w:t>
+      </w:r>
+      <w:r>
+        <w:t>the program output would always look slightly different on one machine.</w:t>
+      </w:r>
+      <w:r>
+        <w:t xml:space="preserve"> </w:t>
+      </w:r>
+      <w:r>
+        <w:t xml:space="preserve">Since the requirements stated </w:t>
+      </w:r>
+      <w:r>
+        <w:t xml:space="preserve">to think of all possible test cases, </w:t>
+      </w:r>
+      <w:r>
+        <w:t>we</w:t>
+      </w:r>
+      <w:r>
+        <w:t xml:space="preserve"> also used a path-based testing approach to conclude</w:t>
+      </w:r>
+      <w:r>
+        <w:t xml:space="preserve"> the development of the program. </w:t>
+      </w:r>
+      <w:r>
+        <w:t xml:space="preserve">For every requirement, we thought of all possible input values and </w:t>
+      </w:r>
+      <w:r>
+        <w:t xml:space="preserve">the expected error or </w:t>
+      </w:r>
+      <w:r>
+        <w:lastRenderedPageBreak/>
+        <w:t xml:space="preserve">mathematical value the execution was supposed to return. </w:t>
+      </w:r>
+      <w:r>
+        <w:t xml:space="preserve">This segment of testing was arduous as </w:t>
+      </w:r>
+      <w:r>
+        <w:t xml:space="preserve">there were many methods and therefore many possibilities of </w:t>
+      </w:r>
+      <w:r>
+        <w:t>inputs.</w:t>
+      </w:r>
+    </w:p>
+    <w:p>
+      <w:pPr>
+        <w:spacing w:line="480" w:lineRule="auto"/>
         <w:ind w:firstLine="720"/>
       </w:pPr>
       <w:r>
-        <w:t>To begin</w:t>
-      </w:r>
-      <w:r>
-        <w:t>, we</w:t>
-      </w:r>
-      <w:r>
-        <w:t xml:space="preserve"> used the smoke testing strategy </w:t>
-      </w:r>
-      <w:r>
-        <w:t xml:space="preserve">to </w:t>
-      </w:r>
-      <w:r>
-        <w:t xml:space="preserve">confirm that the core functionality of our REPL and file modes was </w:t>
-      </w:r>
-      <w:r>
-        <w:t>proper and could be tested further</w:t>
+        <w:t xml:space="preserve">We spent </w:t>
+      </w:r>
+      <w:r>
+        <w:t>about</w:t>
+      </w:r>
+      <w:r>
+        <w:t xml:space="preserve"> </w:t>
+      </w:r>
+      <w:r>
+        <w:t>30</w:t>
+      </w:r>
+      <w:r>
+        <w:t xml:space="preserve"> minutes</w:t>
+      </w:r>
+      <w:r>
+        <w:t xml:space="preserve"> smoke testing</w:t>
+      </w:r>
+      <w:r>
+        <w:t xml:space="preserve"> because it did not take </w:t>
+      </w:r>
+      <w:r>
+        <w:t xml:space="preserve">long to </w:t>
+      </w:r>
+      <w:r>
+        <w:t xml:space="preserve">diagnose the </w:t>
+      </w:r>
+      <w:r>
+        <w:t>bigger</w:t>
+      </w:r>
+      <w:r>
+        <w:t xml:space="preserve"> causes </w:t>
+      </w:r>
+      <w:r>
+        <w:t>of our bugs</w:t>
+      </w:r>
+      <w:r>
+        <w:t xml:space="preserve"> and</w:t>
+      </w:r>
+      <w:r>
+        <w:t xml:space="preserve"> </w:t>
+      </w:r>
+      <w:r>
+        <w:t>implement their</w:t>
+      </w:r>
+      <w:r>
+        <w:t xml:space="preserve"> patches. </w:t>
+      </w:r>
+      <w:r>
+        <w:t xml:space="preserve">Exploratory testing took us between </w:t>
+      </w:r>
+      <w:r>
+        <w:t>1-2 hours</w:t>
+      </w:r>
+      <w:r>
+        <w:t xml:space="preserve"> to</w:t>
+      </w:r>
+      <w:r>
+        <w:t xml:space="preserve"> find more complex bugs and </w:t>
+      </w:r>
+      <w:r>
+        <w:t xml:space="preserve">whiteboard their </w:t>
+      </w:r>
+      <w:r>
+        <w:t xml:space="preserve">fixes. Finally, path-based testing and </w:t>
+      </w:r>
+      <w:r>
+        <w:t xml:space="preserve">actually writing the unit tests took between </w:t>
+      </w:r>
+      <w:r>
+        <w:t xml:space="preserve">6-8 hours </w:t>
+      </w:r>
+      <w:r>
+        <w:t xml:space="preserve">because of the sheer number of input possibilities we had to consider. </w:t>
+      </w:r>
+      <w:r>
+        <w:t xml:space="preserve">We started with </w:t>
+      </w:r>
+      <w:r>
+        <w:t>simple tests that we expected to pass and then added more and more complex</w:t>
+      </w:r>
+      <w:r>
+        <w:t xml:space="preserve"> </w:t>
+      </w:r>
+      <w:r>
+        <w:t xml:space="preserve">RPN expressions in order to break our program. </w:t>
+      </w:r>
+      <w:r>
+        <w:t xml:space="preserve">Once </w:t>
+      </w:r>
+      <w:r>
+        <w:t xml:space="preserve">we had tested exhaustively </w:t>
+      </w:r>
+      <w:r>
+        <w:t xml:space="preserve">and up to our satisfaction, we </w:t>
+      </w:r>
+      <w:r>
+        <w:t>moved on to the next requirement</w:t>
+      </w:r>
+      <w:r>
+        <w:t xml:space="preserve">s. </w:t>
+      </w:r>
+      <w:r>
+        <w:t xml:space="preserve">However, </w:t>
+      </w:r>
+      <w:r>
+        <w:t>a</w:t>
+      </w:r>
+      <w:r>
+        <w:t xml:space="preserve"> large portion of </w:t>
+      </w:r>
+      <w:r>
+        <w:t>the testing</w:t>
+      </w:r>
+      <w:r>
+        <w:t xml:space="preserve"> time was </w:t>
+      </w:r>
+      <w:r>
+        <w:t>solely repeated work beca</w:t>
+      </w:r>
+      <w:r>
+        <w:t xml:space="preserve">use often times, </w:t>
+      </w:r>
+      <w:r>
+        <w:t xml:space="preserve">a fix to </w:t>
+      </w:r>
+      <w:r>
+        <w:t xml:space="preserve">a bug would </w:t>
+      </w:r>
+      <w:r>
+        <w:t xml:space="preserve">create a previously fixed bug to </w:t>
+      </w:r>
+      <w:r>
+        <w:t xml:space="preserve">be </w:t>
+      </w:r>
+      <w:r>
+        <w:t xml:space="preserve">reborn. </w:t>
+      </w:r>
+      <w:r>
+        <w:t xml:space="preserve">Thus, we spent a lot of time </w:t>
+      </w:r>
+      <w:r>
+        <w:t>performing regression tests as well</w:t>
       </w:r>
       <w:r>
         <w:t xml:space="preserve">. </w:t>
       </w:r>
-      <w:r>
-        <w:t xml:space="preserve">After finding some major bugs </w:t>
-      </w:r>
-      <w:r>
-        <w:t xml:space="preserve">in </w:t>
-      </w:r>
-      <w:r>
-        <w:t xml:space="preserve">our code, </w:t>
-      </w:r>
-      <w:r>
-        <w:t xml:space="preserve">we began whiteboarding a list of known issues </w:t>
-      </w:r>
-      <w:r>
-        <w:t>alongside one/</w:t>
-      </w:r>
-      <w:proofErr w:type="gramStart"/>
-      <w:r>
-        <w:t>two word</w:t>
-      </w:r>
-      <w:proofErr w:type="gramEnd"/>
-      <w:r>
-        <w:t xml:space="preserve"> answers on how to fix them.</w:t>
-      </w:r>
-      <w:r>
-        <w:t xml:space="preserve"> </w:t>
-      </w:r>
-      <w:r>
-        <w:t>Resolving the issue</w:t>
-      </w:r>
-      <w:r>
-        <w:t xml:space="preserve">s </w:t>
-      </w:r>
-      <w:r>
-        <w:t xml:space="preserve">led to us performing </w:t>
-      </w:r>
-      <w:r>
-        <w:t>exploratory testing for a few hours, where we learned more about</w:t>
-      </w:r>
-      <w:r>
-        <w:t xml:space="preserve"> our </w:t>
-      </w:r>
-      <w:r>
-        <w:t xml:space="preserve">program’s </w:t>
-      </w:r>
-      <w:r>
-        <w:t xml:space="preserve">numerous </w:t>
-      </w:r>
-      <w:r>
-        <w:t xml:space="preserve">edge cases </w:t>
-      </w:r>
-      <w:r>
-        <w:t xml:space="preserve">and how simple </w:t>
-      </w:r>
-      <w:r>
-        <w:t xml:space="preserve">statements that we hadn’t thought of before </w:t>
-      </w:r>
-      <w:r>
-        <w:t xml:space="preserve">resulted in critical </w:t>
-      </w:r>
-      <w:r>
-        <w:t>bugs.</w:t>
-      </w:r>
-      <w:r>
-        <w:t xml:space="preserve"> </w:t>
-      </w:r>
-      <w:r>
-        <w:t xml:space="preserve">For example, </w:t>
-      </w:r>
-      <w:r>
-        <w:t xml:space="preserve">we discovered that </w:t>
-      </w:r>
-      <w:r>
-        <w:t xml:space="preserve">our system did not read </w:t>
-      </w:r>
-      <w:r>
-        <w:t xml:space="preserve">command line arguments as paths to files, instead as strings. </w:t>
-      </w:r>
-      <w:r>
-        <w:t>Researching on Stack Overflow allowed us to use the Ruby File class to deal with file argum</w:t>
-      </w:r>
-      <w:r>
-        <w:t>ents.</w:t>
-      </w:r>
-      <w:r>
-        <w:t xml:space="preserve"> </w:t>
-      </w:r>
-      <w:r>
-        <w:t xml:space="preserve">Another </w:t>
-      </w:r>
-      <w:r>
-        <w:t xml:space="preserve">issue we </w:t>
-      </w:r>
-      <w:r>
-        <w:t xml:space="preserve">kept stumbling upon is a </w:t>
-      </w:r>
-      <w:r>
-        <w:t xml:space="preserve">random new line character being printed out </w:t>
-      </w:r>
-      <w:r>
-        <w:t xml:space="preserve">after outputting results of RPN </w:t>
-      </w:r>
-      <w:r>
-        <w:t xml:space="preserve">commands. </w:t>
-      </w:r>
-      <w:r>
-        <w:t xml:space="preserve">We found out that this was an issue </w:t>
-      </w:r>
-      <w:r>
-        <w:t xml:space="preserve">caused by </w:t>
-      </w:r>
-      <w:r>
-        <w:t xml:space="preserve">the </w:t>
-      </w:r>
-      <w:r>
-        <w:t>terminal</w:t>
-      </w:r>
-      <w:r>
-        <w:t xml:space="preserve"> emulator</w:t>
-      </w:r>
-      <w:r>
-        <w:t xml:space="preserve"> </w:t>
-      </w:r>
-      <w:r>
-        <w:t xml:space="preserve">a member of the group was using. </w:t>
-      </w:r>
-      <w:r>
-        <w:t xml:space="preserve">The Linux subsystem on </w:t>
-      </w:r>
-      <w:r>
-        <w:t xml:space="preserve">Windows functions differently than the </w:t>
-      </w:r>
-      <w:r>
-        <w:lastRenderedPageBreak/>
-        <w:t>built-in command prompt, so we had to</w:t>
-      </w:r>
-      <w:r>
-        <w:t xml:space="preserve"> accept that </w:t>
-      </w:r>
-      <w:r>
-        <w:t>the program output would always look slightly different on one machine.</w:t>
-      </w:r>
-      <w:r>
-        <w:t xml:space="preserve"> </w:t>
-      </w:r>
-      <w:r>
-        <w:t xml:space="preserve">Since the requirements stated </w:t>
-      </w:r>
-      <w:r>
-        <w:t xml:space="preserve">to think of all possible test cases, </w:t>
-      </w:r>
-      <w:r>
-        <w:t>we</w:t>
-      </w:r>
-      <w:r>
-        <w:t xml:space="preserve"> also used a path-based testing approach to conclude</w:t>
-      </w:r>
-      <w:r>
-        <w:t xml:space="preserve"> the development of the program. </w:t>
-      </w:r>
-      <w:r>
-        <w:t xml:space="preserve">For every requirement, we thought of all possible input values and </w:t>
-      </w:r>
-      <w:r>
-        <w:t xml:space="preserve">the expected error or </w:t>
-      </w:r>
-      <w:r>
-        <w:t xml:space="preserve">mathematical value the execution was supposed to return. </w:t>
-      </w:r>
-      <w:r>
-        <w:t xml:space="preserve">This segment of testing was arduous as </w:t>
-      </w:r>
-      <w:r>
-        <w:t xml:space="preserve">there were many methods and therefore many possibilities of </w:t>
-      </w:r>
-      <w:r>
-        <w:t>inputs.</w:t>
-      </w:r>
-    </w:p>
-    <w:p>
-      <w:pPr>
+    </w:p>
+    <w:p>
+      <w:pPr>
+        <w:spacing w:line="480" w:lineRule="auto"/>
         <w:ind w:firstLine="720"/>
       </w:pPr>
       <w:r>
-        <w:t xml:space="preserve">We spent </w:t>
-      </w:r>
-      <w:r>
-        <w:t>about</w:t>
-      </w:r>
-      <w:r>
-        <w:t xml:space="preserve"> </w:t>
-      </w:r>
-      <w:r>
-        <w:t>30</w:t>
-      </w:r>
-      <w:r>
-        <w:t xml:space="preserve"> minutes</w:t>
-      </w:r>
-      <w:r>
-        <w:t xml:space="preserve"> smoke testing</w:t>
-      </w:r>
-      <w:r>
-        <w:t xml:space="preserve"> because it did not take </w:t>
-      </w:r>
-      <w:r>
-        <w:t xml:space="preserve">long to </w:t>
-      </w:r>
-      <w:r>
-        <w:t xml:space="preserve">diagnose the </w:t>
-      </w:r>
-      <w:r>
-        <w:t>bigger</w:t>
-      </w:r>
-      <w:r>
-        <w:t xml:space="preserve"> causes </w:t>
-      </w:r>
-      <w:r>
-        <w:t>of our bugs</w:t>
-      </w:r>
-      <w:r>
-        <w:t xml:space="preserve"> and</w:t>
-      </w:r>
-      <w:r>
-        <w:t xml:space="preserve"> </w:t>
-      </w:r>
-      <w:r>
-        <w:t>implement their</w:t>
-      </w:r>
-      <w:r>
-        <w:t xml:space="preserve"> patches. </w:t>
-      </w:r>
-      <w:r>
-        <w:t xml:space="preserve">Exploratory testing took us between </w:t>
-      </w:r>
-      <w:r>
-        <w:t>1-2 hours</w:t>
-      </w:r>
-      <w:r>
-        <w:t xml:space="preserve"> to</w:t>
-      </w:r>
-      <w:r>
-        <w:t xml:space="preserve"> find more complex bugs and </w:t>
-      </w:r>
-      <w:r>
-        <w:t xml:space="preserve">whiteboard their </w:t>
-      </w:r>
-      <w:r>
-        <w:t xml:space="preserve">fixes. Finally, path-based testing and </w:t>
-      </w:r>
-      <w:proofErr w:type="gramStart"/>
-      <w:r>
-        <w:t>actually writing</w:t>
-      </w:r>
-      <w:proofErr w:type="gramEnd"/>
-      <w:r>
-        <w:t xml:space="preserve"> the unit tests took between </w:t>
-      </w:r>
-      <w:r>
-        <w:t xml:space="preserve">6-8 hours </w:t>
-      </w:r>
-      <w:r>
-        <w:t xml:space="preserve">because of the sheer number of input possibilities we had to consider. </w:t>
-      </w:r>
-      <w:r>
-        <w:t xml:space="preserve">We started with </w:t>
-      </w:r>
-      <w:r>
-        <w:t>simple tests that we expected to pass and then added more and more complex</w:t>
-      </w:r>
-      <w:r>
-        <w:t xml:space="preserve"> </w:t>
-      </w:r>
-      <w:r>
-        <w:t xml:space="preserve">RPN expressions </w:t>
-      </w:r>
-      <w:proofErr w:type="gramStart"/>
-      <w:r>
-        <w:t>in order to</w:t>
-      </w:r>
-      <w:proofErr w:type="gramEnd"/>
-      <w:r>
-        <w:t xml:space="preserve"> break our program. </w:t>
-      </w:r>
-      <w:r>
-        <w:t xml:space="preserve">Once </w:t>
-      </w:r>
-      <w:r>
-        <w:t xml:space="preserve">we had tested exhaustively </w:t>
-      </w:r>
-      <w:r>
-        <w:t xml:space="preserve">and up to our satisfaction, we </w:t>
-      </w:r>
-      <w:r>
-        <w:t>moved on to the next requirement</w:t>
-      </w:r>
-      <w:r>
-        <w:t xml:space="preserve">s. </w:t>
-      </w:r>
-      <w:r>
-        <w:t xml:space="preserve">However, </w:t>
-      </w:r>
-      <w:r>
-        <w:t>a</w:t>
-      </w:r>
-      <w:r>
-        <w:t xml:space="preserve"> large portion of </w:t>
-      </w:r>
-      <w:r>
-        <w:t>the testing</w:t>
-      </w:r>
-      <w:r>
-        <w:t xml:space="preserve"> time was </w:t>
-      </w:r>
-      <w:r>
-        <w:t>solely repeated work beca</w:t>
-      </w:r>
-      <w:r>
-        <w:t xml:space="preserve">use </w:t>
-      </w:r>
-      <w:proofErr w:type="gramStart"/>
-      <w:r>
-        <w:t>often times</w:t>
-      </w:r>
-      <w:proofErr w:type="gramEnd"/>
-      <w:r>
-        <w:t xml:space="preserve">, </w:t>
-      </w:r>
-      <w:r>
-        <w:t xml:space="preserve">a fix to </w:t>
-      </w:r>
-      <w:r>
-        <w:t xml:space="preserve">a bug would </w:t>
-      </w:r>
-      <w:r>
-        <w:t xml:space="preserve">create a previously fixed bug to </w:t>
-      </w:r>
-      <w:r>
-        <w:t xml:space="preserve">be </w:t>
-      </w:r>
-      <w:r>
-        <w:t xml:space="preserve">reborn. </w:t>
-      </w:r>
-      <w:r>
-        <w:t xml:space="preserve">Thus, we spent a lot of time </w:t>
-      </w:r>
-      <w:r>
-        <w:t>performing regression tests as well</w:t>
-      </w:r>
-      <w:r>
-        <w:t xml:space="preserve">. </w:t>
+        <w:t xml:space="preserve">Our final test coverage is reported by </w:t>
+      </w:r>
+      <w:proofErr w:type="spellStart"/>
+      <w:r>
+        <w:t>simplecov</w:t>
+      </w:r>
+      <w:proofErr w:type="spellEnd"/>
+      <w:r>
+        <w:t xml:space="preserve"> as 99.1%, though this does also include our </w:t>
+      </w:r>
+      <w:proofErr w:type="spellStart"/>
+      <w:r>
+        <w:t>arg_checker_test</w:t>
+      </w:r>
+      <w:r>
+        <w:t>.rb</w:t>
+      </w:r>
+      <w:proofErr w:type="spellEnd"/>
+      <w:r>
+        <w:t xml:space="preserve"> and </w:t>
+      </w:r>
+      <w:proofErr w:type="spellStart"/>
+      <w:r>
+        <w:t>init_errors_test</w:t>
+      </w:r>
+      <w:r>
+        <w:t>.rb</w:t>
+      </w:r>
+      <w:proofErr w:type="spellEnd"/>
+      <w:r>
+        <w:t xml:space="preserve"> files. A more accurate percentage is </w:t>
+      </w:r>
+      <w:r>
+        <w:t xml:space="preserve">93.1%, once you include the relevant lines from </w:t>
+      </w:r>
+      <w:proofErr w:type="spellStart"/>
+      <w:r>
+        <w:t>rpn.rb</w:t>
+      </w:r>
+      <w:proofErr w:type="spellEnd"/>
+      <w:r>
+        <w:t xml:space="preserve"> as well.</w:t>
       </w:r>
     </w:p>
     <w:sectPr>
@@ -1412,6 +1564,56 @@
     </w:sectPr>
   </w:body>
 </w:document>
+</file>
+
+<file path=word/endnotes.xml><?xml version="1.0" encoding="utf-8"?>
+<w:endnotes xmlns:wpc="http://schemas.microsoft.com/office/word/2010/wordprocessingCanvas" xmlns:cx="http://schemas.microsoft.com/office/drawing/2014/chartex" xmlns:cx1="http://schemas.microsoft.com/office/drawing/2015/9/8/chartex" xmlns:cx2="http://schemas.microsoft.com/office/drawing/2015/10/21/chartex" xmlns:cx3="http://schemas.microsoft.com/office/drawing/2016/5/9/chartex" xmlns:cx4="http://schemas.microsoft.com/office/drawing/2016/5/10/chartex" xmlns:cx5="http://schemas.microsoft.com/office/drawing/2016/5/11/chartex" xmlns:cx6="http://schemas.microsoft.com/office/drawing/2016/5/12/chartex" xmlns:cx7="http://schemas.microsoft.com/office/drawing/2016/5/13/chartex" xmlns:cx8="http://schemas.microsoft.com/office/drawing/2016/5/14/chartex" xmlns:mc="http://schemas.openxmlformats.org/markup-compatibility/2006" xmlns:aink="http://schemas.microsoft.com/office/drawing/2016/ink" xmlns:am3d="http://schemas.microsoft.com/office/drawing/2017/model3d" xmlns:o="urn:schemas-microsoft-com:office:office" xmlns:r="http://schemas.openxmlformats.org/officeDocument/2006/relationships" xmlns:m="http://schemas.openxmlformats.org/officeDocument/2006/math" xmlns:v="urn:schemas-microsoft-com:vml" xmlns:wp14="http://schemas.microsoft.com/office/word/2010/wordprocessingDrawing" xmlns:wp="http://schemas.openxmlformats.org/drawingml/2006/wordprocessingDrawing" xmlns:w10="urn:schemas-microsoft-com:office:word" xmlns:w="http://schemas.openxmlformats.org/wordprocessingml/2006/main" xmlns:w14="http://schemas.microsoft.com/office/word/2010/wordml" xmlns:w15="http://schemas.microsoft.com/office/word/2012/wordml" xmlns:w16cid="http://schemas.microsoft.com/office/word/2016/wordml/cid" xmlns:w16se="http://schemas.microsoft.com/office/word/2015/wordml/symex" xmlns:wpg="http://schemas.microsoft.com/office/word/2010/wordprocessingGroup" xmlns:wpi="http://schemas.microsoft.com/office/word/2010/wordprocessingInk" xmlns:wne="http://schemas.microsoft.com/office/word/2006/wordml" xmlns:wps="http://schemas.microsoft.com/office/word/2010/wordprocessingShape" mc:Ignorable="w14 w15 w16se w16cid wp14">
+  <w:endnote w:type="separator" w:id="-1">
+    <w:p>
+      <w:pPr>
+        <w:spacing w:after="0" w:line="240" w:lineRule="auto"/>
+      </w:pPr>
+      <w:r>
+        <w:separator/>
+      </w:r>
+    </w:p>
+  </w:endnote>
+  <w:endnote w:type="continuationSeparator" w:id="0">
+    <w:p>
+      <w:pPr>
+        <w:spacing w:after="0" w:line="240" w:lineRule="auto"/>
+      </w:pPr>
+      <w:r>
+        <w:continuationSeparator/>
+      </w:r>
+    </w:p>
+  </w:endnote>
+</w:endnotes>
+</file>
+
+<file path=word/footnotes.xml><?xml version="1.0" encoding="utf-8"?>
+<w:footnotes xmlns:wpc="http://schemas.microsoft.com/office/word/2010/wordprocessingCanvas" xmlns:cx="http://schemas.microsoft.com/office/drawing/2014/chartex" xmlns:cx1="http://schemas.microsoft.com/office/drawing/2015/9/8/chartex" xmlns:cx2="http://schemas.microsoft.com/office/drawing/2015/10/21/chartex" xmlns:cx3="http://schemas.microsoft.com/office/drawing/2016/5/9/chartex" xmlns:cx4="http://schemas.microsoft.com/office/drawing/2016/5/10/chartex" xmlns:cx5="http://schemas.microsoft.com/office/drawing/2016/5/11/chartex" xmlns:cx6="http://schemas.microsoft.com/office/drawing/2016/5/12/chartex" xmlns:cx7="http://schemas.microsoft.com/office/drawing/2016/5/13/chartex" xmlns:cx8="http://schemas.microsoft.com/office/drawing/2016/5/14/chartex" xmlns:mc="http://schemas.openxmlformats.org/markup-compatibility/2006" xmlns:aink="http://schemas.microsoft.com/office/drawing/2016/ink" xmlns:am3d="http://schemas.microsoft.com/office/drawing/2017/model3d" xmlns:o="urn:schemas-microsoft-com:office:office" xmlns:r="http://schemas.openxmlformats.org/officeDocument/2006/relationships" xmlns:m="http://schemas.openxmlformats.org/officeDocument/2006/math" xmlns:v="urn:schemas-microsoft-com:vml" xmlns:wp14="http://schemas.microsoft.com/office/word/2010/wordprocessingDrawing" xmlns:wp="http://schemas.openxmlformats.org/drawingml/2006/wordprocessingDrawing" xmlns:w10="urn:schemas-microsoft-com:office:word" xmlns:w="http://schemas.openxmlformats.org/wordprocessingml/2006/main" xmlns:w14="http://schemas.microsoft.com/office/word/2010/wordml" xmlns:w15="http://schemas.microsoft.com/office/word/2012/wordml" xmlns:w16cid="http://schemas.microsoft.com/office/word/2016/wordml/cid" xmlns:w16se="http://schemas.microsoft.com/office/word/2015/wordml/symex" xmlns:wpg="http://schemas.microsoft.com/office/word/2010/wordprocessingGroup" xmlns:wpi="http://schemas.microsoft.com/office/word/2010/wordprocessingInk" xmlns:wne="http://schemas.microsoft.com/office/word/2006/wordml" xmlns:wps="http://schemas.microsoft.com/office/word/2010/wordprocessingShape" mc:Ignorable="w14 w15 w16se w16cid wp14">
+  <w:footnote w:type="separator" w:id="-1">
+    <w:p>
+      <w:pPr>
+        <w:spacing w:after="0" w:line="240" w:lineRule="auto"/>
+      </w:pPr>
+      <w:r>
+        <w:separator/>
+      </w:r>
+    </w:p>
+  </w:footnote>
+  <w:footnote w:type="continuationSeparator" w:id="0">
+    <w:p>
+      <w:pPr>
+        <w:spacing w:after="0" w:line="240" w:lineRule="auto"/>
+      </w:pPr>
+      <w:r>
+        <w:continuationSeparator/>
+      </w:r>
+    </w:p>
+  </w:footnote>
+</w:footnotes>
 </file>
 
 <file path=word/styles.xml><?xml version="1.0" encoding="utf-8"?>
@@ -1874,6 +2076,50 @@
       <w:contextualSpacing/>
     </w:pPr>
   </w:style>
+  <w:style w:type="paragraph" w:styleId="Header">
+    <w:name w:val="header"/>
+    <w:basedOn w:val="Normal"/>
+    <w:link w:val="HeaderChar"/>
+    <w:uiPriority w:val="99"/>
+    <w:unhideWhenUsed/>
+    <w:rsid w:val="001460CF"/>
+    <w:pPr>
+      <w:tabs>
+        <w:tab w:val="center" w:pos="4680"/>
+        <w:tab w:val="right" w:pos="9360"/>
+      </w:tabs>
+      <w:spacing w:after="0" w:line="240" w:lineRule="auto"/>
+    </w:pPr>
+  </w:style>
+  <w:style w:type="character" w:customStyle="1" w:styleId="HeaderChar">
+    <w:name w:val="Header Char"/>
+    <w:basedOn w:val="DefaultParagraphFont"/>
+    <w:link w:val="Header"/>
+    <w:uiPriority w:val="99"/>
+    <w:rsid w:val="001460CF"/>
+  </w:style>
+  <w:style w:type="paragraph" w:styleId="Footer">
+    <w:name w:val="footer"/>
+    <w:basedOn w:val="Normal"/>
+    <w:link w:val="FooterChar"/>
+    <w:uiPriority w:val="99"/>
+    <w:unhideWhenUsed/>
+    <w:rsid w:val="001460CF"/>
+    <w:pPr>
+      <w:tabs>
+        <w:tab w:val="center" w:pos="4680"/>
+        <w:tab w:val="right" w:pos="9360"/>
+      </w:tabs>
+      <w:spacing w:after="0" w:line="240" w:lineRule="auto"/>
+    </w:pPr>
+  </w:style>
+  <w:style w:type="character" w:customStyle="1" w:styleId="FooterChar">
+    <w:name w:val="Footer Char"/>
+    <w:basedOn w:val="DefaultParagraphFont"/>
+    <w:link w:val="Footer"/>
+    <w:uiPriority w:val="99"/>
+    <w:rsid w:val="001460CF"/>
+  </w:style>
 </w:styles>
 </file>
 

</xml_diff>